<commit_message>
supprimé ~lock.cours_complet modifications cours_complet
</commit_message>
<xml_diff>
--- a/Annee2/S4/R4_D_09_maths_gestion/cours_complet.docx
+++ b/Annee2/S4/R4_D_09_maths_gestion/cours_complet.docx
@@ -4,7 +4,7 @@
   <w:body>
     <w:p>
       <w:pPr>
-        <w:pStyle w:val="Title"/>
+        <w:pStyle w:val="Titreprincipal"/>
         <w:spacing w:before="240" w:after="240"/>
         <w:contextualSpacing/>
         <w:rPr/>
@@ -16,7 +16,7 @@
     </w:p>
     <w:p>
       <w:pPr>
-        <w:pStyle w:val="Heading1"/>
+        <w:pStyle w:val="Titre1"/>
         <w:rPr/>
       </w:pPr>
       <w:r>
@@ -194,6 +194,7 @@
           <w:ilvl w:val="0"/>
           <w:numId w:val="3"/>
         </w:numPr>
+        <w:jc w:val="left"/>
         <w:rPr>
           <w:rFonts w:eastAsia="" w:eastAsiaTheme="minorEastAsia"/>
         </w:rPr>
@@ -360,28 +361,28 @@
       </w:r>
       <w:r>
         <w:rPr>
-          <w:rStyle w:val="InternetLink"/>
+          <w:rStyle w:val="LienInternet"/>
           <w:rFonts w:eastAsia=""/>
         </w:rPr>
         <w:instrText xml:space="preserve"> HYPERLINK "https://fr.khanacademy.org/math/fr-v2-premiere-s/x67ebdaa4f3e116cf:algebre-les-suites/x67ebdaa4f3e116cf:somme-des-n-premiers-termes-d-une-suite/v/deriving-formula-for-sum-of-finite-geometric-series" \l ":~:text=cette vidéo Transcription-,La somme des n premiers termes d'une suite géométrique,qⁿ)%2F(1-q)."</w:instrText>
       </w:r>
       <w:r>
         <w:rPr>
-          <w:rStyle w:val="InternetLink"/>
+          <w:rStyle w:val="LienInternet"/>
           <w:rFonts w:eastAsia=""/>
         </w:rPr>
         <w:fldChar w:fldCharType="separate"/>
       </w:r>
       <w:r>
         <w:rPr>
-          <w:rStyle w:val="InternetLink"/>
+          <w:rStyle w:val="LienInternet"/>
           <w:rFonts w:eastAsia="" w:eastAsiaTheme="minorEastAsia"/>
         </w:rPr>
         <w:t>ici</w:t>
       </w:r>
       <w:r>
         <w:rPr>
-          <w:rStyle w:val="InternetLink"/>
+          <w:rStyle w:val="LienInternet"/>
           <w:rFonts w:eastAsia=""/>
         </w:rPr>
         <w:fldChar w:fldCharType="end"/>
@@ -405,7 +406,7 @@
     </w:p>
     <w:p>
       <w:pPr>
-        <w:pStyle w:val="Heading2"/>
+        <w:pStyle w:val="Titre2"/>
         <w:rPr/>
       </w:pPr>
       <w:r>
@@ -415,7 +416,7 @@
     </w:p>
     <w:p>
       <w:pPr>
-        <w:pStyle w:val="Heading3"/>
+        <w:pStyle w:val="Titre3"/>
         <w:rPr/>
       </w:pPr>
       <w:r>
@@ -445,7 +446,7 @@
     </w:p>
     <w:p>
       <w:pPr>
-        <w:pStyle w:val="Heading3"/>
+        <w:pStyle w:val="Titre3"/>
         <w:rPr/>
       </w:pPr>
       <w:r>
@@ -465,7 +466,7 @@
     </w:p>
     <w:p>
       <w:pPr>
-        <w:pStyle w:val="Heading4"/>
+        <w:pStyle w:val="Titre4"/>
         <w:rPr/>
       </w:pPr>
       <w:r>
@@ -505,7 +506,7 @@
     </w:p>
     <w:p>
       <w:pPr>
-        <w:pStyle w:val="Heading4"/>
+        <w:pStyle w:val="Titre4"/>
         <w:rPr/>
       </w:pPr>
       <w:r>
@@ -555,7 +556,7 @@
     </w:p>
     <w:p>
       <w:pPr>
-        <w:pStyle w:val="Heading3"/>
+        <w:pStyle w:val="Titre3"/>
         <w:rPr/>
       </w:pPr>
       <w:r>
@@ -1175,7 +1176,7 @@
     </w:p>
     <w:p>
       <w:pPr>
-        <w:pStyle w:val="Heading2"/>
+        <w:pStyle w:val="Titre2"/>
         <w:rPr/>
       </w:pPr>
       <w:r>
@@ -1195,7 +1196,7 @@
     </w:p>
     <w:p>
       <w:pPr>
-        <w:pStyle w:val="Heading3"/>
+        <w:pStyle w:val="Titre3"/>
         <w:rPr/>
       </w:pPr>
       <w:r>
@@ -2686,7 +2687,7 @@
     </w:p>
     <w:p>
       <w:pPr>
-        <w:pStyle w:val="Heading3"/>
+        <w:pStyle w:val="Titre3"/>
         <w:rPr/>
       </w:pPr>
       <w:r>
@@ -3290,7 +3291,7 @@
     </w:p>
     <w:p>
       <w:pPr>
-        <w:pStyle w:val="Heading3"/>
+        <w:pStyle w:val="Titre3"/>
         <w:rPr/>
       </w:pPr>
       <w:r>
@@ -4012,7 +4013,7 @@
     </w:p>
     <w:p>
       <w:pPr>
-        <w:pStyle w:val="Heading3"/>
+        <w:pStyle w:val="Titre3"/>
         <w:rPr/>
       </w:pPr>
       <w:r>
@@ -4605,7 +4606,7 @@
     </w:p>
     <w:p>
       <w:pPr>
-        <w:pStyle w:val="Heading2"/>
+        <w:pStyle w:val="Titre2"/>
         <w:rPr/>
       </w:pPr>
       <w:r>
@@ -4625,7 +4626,7 @@
     </w:p>
     <w:p>
       <w:pPr>
-        <w:pStyle w:val="Heading3"/>
+        <w:pStyle w:val="Titre3"/>
         <w:rPr/>
       </w:pPr>
       <w:r>
@@ -4664,7 +4665,8 @@
           <w:p>
             <w:pPr>
               <w:pStyle w:val="Normal"/>
-              <w:widowControl/>
+              <w:widowControl w:val="false"/>
+              <w:suppressAutoHyphens w:val="true"/>
               <w:spacing w:lineRule="auto" w:line="240" w:before="0" w:after="0"/>
               <w:jc w:val="left"/>
               <w:rPr>
@@ -4695,7 +4697,8 @@
           <w:p>
             <w:pPr>
               <w:pStyle w:val="Normal"/>
-              <w:widowControl/>
+              <w:widowControl w:val="false"/>
+              <w:suppressAutoHyphens w:val="true"/>
               <w:spacing w:lineRule="auto" w:line="240" w:before="0" w:after="0"/>
               <w:jc w:val="center"/>
               <w:rPr>
@@ -4726,7 +4729,8 @@
           <w:p>
             <w:pPr>
               <w:pStyle w:val="Normal"/>
-              <w:widowControl/>
+              <w:widowControl w:val="false"/>
+              <w:suppressAutoHyphens w:val="true"/>
               <w:spacing w:lineRule="auto" w:line="240" w:before="0" w:after="0"/>
               <w:jc w:val="center"/>
               <w:rPr>
@@ -4751,7 +4755,8 @@
           <w:p>
             <w:pPr>
               <w:pStyle w:val="Normal"/>
-              <w:widowControl/>
+              <w:widowControl w:val="false"/>
+              <w:suppressAutoHyphens w:val="true"/>
               <w:spacing w:lineRule="auto" w:line="240" w:before="0" w:after="0"/>
               <w:jc w:val="center"/>
               <w:rPr>
@@ -4782,7 +4787,8 @@
           <w:p>
             <w:pPr>
               <w:pStyle w:val="Normal"/>
-              <w:widowControl/>
+              <w:widowControl w:val="false"/>
+              <w:suppressAutoHyphens w:val="true"/>
               <w:spacing w:lineRule="auto" w:line="240" w:before="0" w:after="0"/>
               <w:jc w:val="center"/>
               <w:rPr>
@@ -4816,7 +4822,8 @@
           <w:p>
             <w:pPr>
               <w:pStyle w:val="Textecentre"/>
-              <w:widowControl/>
+              <w:widowControl w:val="false"/>
+              <w:suppressAutoHyphens w:val="true"/>
               <w:spacing w:lineRule="auto" w:line="240" w:before="0" w:after="0"/>
               <w:rPr>
                 <w:rFonts w:eastAsia="Calibri" w:cs=""/>
@@ -4846,7 +4853,8 @@
           <w:p>
             <w:pPr>
               <w:pStyle w:val="Textecentre"/>
-              <w:widowControl/>
+              <w:widowControl w:val="false"/>
+              <w:suppressAutoHyphens w:val="true"/>
               <w:spacing w:lineRule="auto" w:line="240" w:before="0" w:after="0"/>
               <w:rPr>
                 <w:rFonts w:eastAsia="Calibri" w:cs=""/>
@@ -4876,7 +4884,8 @@
           <w:p>
             <w:pPr>
               <w:pStyle w:val="Textecentre"/>
-              <w:widowControl/>
+              <w:widowControl w:val="false"/>
+              <w:suppressAutoHyphens w:val="true"/>
               <w:spacing w:lineRule="auto" w:line="240" w:before="0" w:after="0"/>
               <w:jc w:val="center"/>
               <w:rPr>
@@ -4888,13 +4897,7 @@
               </w:rPr>
             </w:pPr>
             <w:r>
-              <w:rPr>
-                <w:rFonts w:eastAsia="Calibri" w:cs=""/>
-                <w:kern w:val="2"/>
-                <w:sz w:val="22"/>
-                <w:szCs w:val="22"/>
-                <w:lang w:val="fr-FR" w:eastAsia="en-US" w:bidi="ar-SA"/>
-              </w:rPr>
+              <w:rPr/>
             </w:r>
             <m:oMathPara xmlns:m="http://schemas.openxmlformats.org/officeDocument/2006/math">
               <m:oMathParaPr>
@@ -4931,7 +4934,8 @@
           <w:p>
             <w:pPr>
               <w:pStyle w:val="Texte"/>
-              <w:widowControl/>
+              <w:widowControl w:val="false"/>
+              <w:suppressAutoHyphens w:val="true"/>
               <w:spacing w:lineRule="auto" w:line="240" w:before="0" w:after="0"/>
               <w:contextualSpacing/>
               <w:rPr>
@@ -4943,13 +4947,7 @@
               </w:rPr>
             </w:pPr>
             <w:r>
-              <w:rPr>
-                <w:rFonts w:eastAsia="Calibri" w:cs=""/>
-                <w:kern w:val="2"/>
-                <w:sz w:val="22"/>
-                <w:szCs w:val="22"/>
-                <w:lang w:val="fr-FR" w:eastAsia="en-US" w:bidi="ar-SA"/>
-              </w:rPr>
+              <w:rPr/>
             </w:r>
             <m:oMath xmlns:m="http://schemas.openxmlformats.org/officeDocument/2006/math">
               <m:sSub>
@@ -5004,7 +5002,8 @@
           <w:p>
             <w:pPr>
               <w:pStyle w:val="Textecentre"/>
-              <w:widowControl/>
+              <w:widowControl w:val="false"/>
+              <w:suppressAutoHyphens w:val="true"/>
               <w:spacing w:lineRule="auto" w:line="240" w:before="0" w:after="0"/>
               <w:rPr>
                 <w:rFonts w:eastAsia="Calibri" w:cs=""/>
@@ -5034,7 +5033,8 @@
           <w:p>
             <w:pPr>
               <w:pStyle w:val="Textecentre"/>
-              <w:widowControl/>
+              <w:widowControl w:val="false"/>
+              <w:suppressAutoHyphens w:val="true"/>
               <w:spacing w:lineRule="auto" w:line="240" w:before="0" w:after="0"/>
               <w:jc w:val="center"/>
               <w:rPr>
@@ -5046,13 +5046,7 @@
               </w:rPr>
             </w:pPr>
             <w:r>
-              <w:rPr>
-                <w:rFonts w:eastAsia="Calibri" w:cs=""/>
-                <w:kern w:val="2"/>
-                <w:sz w:val="22"/>
-                <w:szCs w:val="22"/>
-                <w:lang w:val="fr-FR" w:eastAsia="en-US" w:bidi="ar-SA"/>
-              </w:rPr>
+              <w:rPr/>
             </w:r>
             <m:oMathPara xmlns:m="http://schemas.openxmlformats.org/officeDocument/2006/math">
               <m:oMathParaPr>
@@ -5089,7 +5083,8 @@
           <w:p>
             <w:pPr>
               <w:pStyle w:val="Textecentre"/>
-              <w:widowControl/>
+              <w:widowControl w:val="false"/>
+              <w:suppressAutoHyphens w:val="true"/>
               <w:spacing w:lineRule="auto" w:line="240" w:before="0" w:after="0"/>
               <w:jc w:val="center"/>
               <w:rPr>
@@ -5101,13 +5096,7 @@
               </w:rPr>
             </w:pPr>
             <w:r>
-              <w:rPr>
-                <w:rFonts w:eastAsia="Calibri" w:cs=""/>
-                <w:kern w:val="2"/>
-                <w:sz w:val="22"/>
-                <w:szCs w:val="22"/>
-                <w:lang w:val="fr-FR" w:eastAsia="en-US" w:bidi="ar-SA"/>
-              </w:rPr>
+              <w:rPr/>
             </w:r>
             <m:oMathPara xmlns:m="http://schemas.openxmlformats.org/officeDocument/2006/math">
               <m:oMathParaPr>
@@ -5168,7 +5157,8 @@
           <w:p>
             <w:pPr>
               <w:pStyle w:val="Texte"/>
-              <w:widowControl/>
+              <w:widowControl w:val="false"/>
+              <w:suppressAutoHyphens w:val="true"/>
               <w:spacing w:lineRule="auto" w:line="240" w:before="0" w:after="0"/>
               <w:contextualSpacing/>
               <w:rPr>
@@ -5176,13 +5166,7 @@
               </w:rPr>
             </w:pPr>
             <w:r>
-              <w:rPr>
-                <w:rFonts w:eastAsia="Calibri" w:cs=""/>
-                <w:kern w:val="2"/>
-                <w:sz w:val="22"/>
-                <w:szCs w:val="22"/>
-                <w:lang w:val="fr-FR" w:eastAsia="en-US" w:bidi="ar-SA"/>
-              </w:rPr>
+              <w:rPr/>
             </w:r>
             <m:oMath xmlns:m="http://schemas.openxmlformats.org/officeDocument/2006/math">
               <m:sSub>
@@ -5228,7 +5212,8 @@
           <w:p>
             <w:pPr>
               <w:pStyle w:val="Texte"/>
-              <w:widowControl/>
+              <w:widowControl w:val="false"/>
+              <w:suppressAutoHyphens w:val="true"/>
               <w:spacing w:lineRule="auto" w:line="240" w:before="0" w:after="0"/>
               <w:contextualSpacing/>
               <w:jc w:val="left"/>
@@ -5237,13 +5222,7 @@
               </w:rPr>
             </w:pPr>
             <w:r>
-              <w:rPr>
-                <w:rFonts w:cs=""/>
-                <w:kern w:val="2"/>
-                <w:sz w:val="22"/>
-                <w:szCs w:val="22"/>
-                <w:lang w:val="fr-FR" w:eastAsia="en-US" w:bidi="ar-SA"/>
-              </w:rPr>
+              <w:rPr/>
             </w:r>
             <m:oMathPara xmlns:m="http://schemas.openxmlformats.org/officeDocument/2006/math">
               <m:oMathParaPr>
@@ -5301,7 +5280,8 @@
           <w:p>
             <w:pPr>
               <w:pStyle w:val="Textecentre"/>
-              <w:widowControl/>
+              <w:widowControl w:val="false"/>
+              <w:suppressAutoHyphens w:val="true"/>
               <w:spacing w:lineRule="auto" w:line="240" w:before="0" w:after="0"/>
               <w:rPr>
                 <w:rFonts w:eastAsia="Calibri" w:cs=""/>
@@ -5331,7 +5311,8 @@
           <w:p>
             <w:pPr>
               <w:pStyle w:val="Textecentre"/>
-              <w:widowControl/>
+              <w:widowControl w:val="false"/>
+              <w:suppressAutoHyphens w:val="true"/>
               <w:spacing w:lineRule="auto" w:line="240" w:before="0" w:after="0"/>
               <w:jc w:val="center"/>
               <w:rPr>
@@ -5343,13 +5324,7 @@
               </w:rPr>
             </w:pPr>
             <w:r>
-              <w:rPr>
-                <w:rFonts w:eastAsia="Calibri" w:cs=""/>
-                <w:kern w:val="2"/>
-                <w:sz w:val="22"/>
-                <w:szCs w:val="22"/>
-                <w:lang w:val="fr-FR" w:eastAsia="en-US" w:bidi="ar-SA"/>
-              </w:rPr>
+              <w:rPr/>
             </w:r>
             <m:oMathPara xmlns:m="http://schemas.openxmlformats.org/officeDocument/2006/math">
               <m:oMathParaPr>
@@ -5410,7 +5385,8 @@
           <w:p>
             <w:pPr>
               <w:pStyle w:val="Textecentre"/>
-              <w:widowControl/>
+              <w:widowControl w:val="false"/>
+              <w:suppressAutoHyphens w:val="true"/>
               <w:spacing w:lineRule="auto" w:line="240" w:before="0" w:after="0"/>
               <w:jc w:val="center"/>
               <w:rPr>
@@ -5422,13 +5398,7 @@
               </w:rPr>
             </w:pPr>
             <w:r>
-              <w:rPr>
-                <w:rFonts w:eastAsia="Calibri" w:cs=""/>
-                <w:kern w:val="2"/>
-                <w:sz w:val="22"/>
-                <w:szCs w:val="22"/>
-                <w:lang w:val="fr-FR" w:eastAsia="en-US" w:bidi="ar-SA"/>
-              </w:rPr>
+              <w:rPr/>
             </w:r>
             <m:oMathPara xmlns:m="http://schemas.openxmlformats.org/officeDocument/2006/math">
               <m:oMathParaPr>
@@ -5513,7 +5483,8 @@
           <w:p>
             <w:pPr>
               <w:pStyle w:val="Texte"/>
-              <w:widowControl/>
+              <w:widowControl w:val="false"/>
+              <w:suppressAutoHyphens w:val="true"/>
               <w:spacing w:lineRule="auto" w:line="240" w:before="0" w:after="0"/>
               <w:contextualSpacing/>
               <w:rPr>
@@ -5521,13 +5492,7 @@
               </w:rPr>
             </w:pPr>
             <w:r>
-              <w:rPr>
-                <w:rFonts w:eastAsia="Calibri" w:cs=""/>
-                <w:kern w:val="2"/>
-                <w:sz w:val="22"/>
-                <w:szCs w:val="22"/>
-                <w:lang w:val="fr-FR" w:eastAsia="en-US" w:bidi="ar-SA"/>
-              </w:rPr>
+              <w:rPr/>
             </w:r>
             <m:oMath xmlns:m="http://schemas.openxmlformats.org/officeDocument/2006/math">
               <m:sSub>
@@ -5573,7 +5538,8 @@
           <w:p>
             <w:pPr>
               <w:pStyle w:val="Texte"/>
-              <w:widowControl/>
+              <w:widowControl w:val="false"/>
+              <w:suppressAutoHyphens w:val="true"/>
               <w:spacing w:lineRule="auto" w:line="240" w:before="0" w:after="0"/>
               <w:contextualSpacing/>
               <w:jc w:val="left"/>
@@ -5582,13 +5548,7 @@
               </w:rPr>
             </w:pPr>
             <w:r>
-              <w:rPr>
-                <w:rFonts w:cs=""/>
-                <w:kern w:val="2"/>
-                <w:sz w:val="22"/>
-                <w:szCs w:val="22"/>
-                <w:lang w:val="fr-FR" w:eastAsia="en-US" w:bidi="ar-SA"/>
-              </w:rPr>
+              <w:rPr/>
             </w:r>
             <m:oMathPara xmlns:m="http://schemas.openxmlformats.org/officeDocument/2006/math">
               <m:oMathParaPr>
@@ -5637,7 +5597,8 @@
           <w:p>
             <w:pPr>
               <w:pStyle w:val="Texte"/>
-              <w:widowControl/>
+              <w:widowControl w:val="false"/>
+              <w:suppressAutoHyphens w:val="true"/>
               <w:spacing w:lineRule="auto" w:line="240" w:before="0" w:after="0"/>
               <w:contextualSpacing/>
               <w:jc w:val="left"/>
@@ -5650,13 +5611,7 @@
               </w:rPr>
             </w:pPr>
             <w:r>
-              <w:rPr>
-                <w:rFonts w:eastAsia="Calibri" w:cs=""/>
-                <w:kern w:val="2"/>
-                <w:sz w:val="22"/>
-                <w:szCs w:val="22"/>
-                <w:lang w:val="fr-FR" w:eastAsia="en-US" w:bidi="ar-SA"/>
-              </w:rPr>
+              <w:rPr/>
             </w:r>
             <m:oMathPara xmlns:m="http://schemas.openxmlformats.org/officeDocument/2006/math">
               <m:oMathParaPr>
@@ -5714,7 +5669,8 @@
           <w:p>
             <w:pPr>
               <w:pStyle w:val="Textecentre"/>
-              <w:widowControl/>
+              <w:widowControl w:val="false"/>
+              <w:suppressAutoHyphens w:val="true"/>
               <w:spacing w:lineRule="auto" w:line="240" w:before="0" w:after="0"/>
               <w:rPr>
                 <w:rFonts w:eastAsia="Calibri" w:cs=""/>
@@ -5744,7 +5700,8 @@
           <w:p>
             <w:pPr>
               <w:pStyle w:val="Textecentre"/>
-              <w:widowControl/>
+              <w:widowControl w:val="false"/>
+              <w:suppressAutoHyphens w:val="true"/>
               <w:spacing w:lineRule="auto" w:line="240" w:before="0" w:after="0"/>
               <w:jc w:val="center"/>
               <w:rPr>
@@ -5756,13 +5713,7 @@
               </w:rPr>
             </w:pPr>
             <w:r>
-              <w:rPr>
-                <w:rFonts w:eastAsia="Calibri" w:cs=""/>
-                <w:kern w:val="2"/>
-                <w:sz w:val="22"/>
-                <w:szCs w:val="22"/>
-                <w:lang w:val="fr-FR" w:eastAsia="en-US" w:bidi="ar-SA"/>
-              </w:rPr>
+              <w:rPr/>
             </w:r>
             <m:oMathPara xmlns:m="http://schemas.openxmlformats.org/officeDocument/2006/math">
               <m:oMathParaPr>
@@ -5847,7 +5798,8 @@
           <w:p>
             <w:pPr>
               <w:pStyle w:val="Textecentre"/>
-              <w:widowControl/>
+              <w:widowControl w:val="false"/>
+              <w:suppressAutoHyphens w:val="true"/>
               <w:spacing w:lineRule="auto" w:line="240" w:before="0" w:after="0"/>
               <w:jc w:val="center"/>
               <w:rPr>
@@ -5859,13 +5811,7 @@
               </w:rPr>
             </w:pPr>
             <w:r>
-              <w:rPr>
-                <w:rFonts w:eastAsia="Calibri" w:cs=""/>
-                <w:kern w:val="2"/>
-                <w:sz w:val="22"/>
-                <w:szCs w:val="22"/>
-                <w:lang w:val="fr-FR" w:eastAsia="en-US" w:bidi="ar-SA"/>
-              </w:rPr>
+              <w:rPr/>
             </w:r>
             <m:oMathPara xmlns:m="http://schemas.openxmlformats.org/officeDocument/2006/math">
               <m:oMathParaPr>
@@ -5980,7 +5926,8 @@
           <w:p>
             <w:pPr>
               <w:pStyle w:val="Texte"/>
-              <w:widowControl/>
+              <w:widowControl w:val="false"/>
+              <w:suppressAutoHyphens w:val="true"/>
               <w:spacing w:lineRule="auto" w:line="240" w:before="0" w:after="0"/>
               <w:contextualSpacing/>
               <w:rPr>
@@ -5988,13 +5935,7 @@
               </w:rPr>
             </w:pPr>
             <w:r>
-              <w:rPr>
-                <w:rFonts w:eastAsia="Calibri" w:cs=""/>
-                <w:kern w:val="2"/>
-                <w:sz w:val="22"/>
-                <w:szCs w:val="22"/>
-                <w:lang w:val="fr-FR" w:eastAsia="en-US" w:bidi="ar-SA"/>
-              </w:rPr>
+              <w:rPr/>
             </w:r>
             <m:oMath xmlns:m="http://schemas.openxmlformats.org/officeDocument/2006/math">
               <m:sSub>
@@ -6040,7 +5981,8 @@
           <w:p>
             <w:pPr>
               <w:pStyle w:val="Texte"/>
-              <w:widowControl/>
+              <w:widowControl w:val="false"/>
+              <w:suppressAutoHyphens w:val="true"/>
               <w:spacing w:lineRule="auto" w:line="240" w:before="0" w:after="0"/>
               <w:contextualSpacing/>
               <w:jc w:val="left"/>
@@ -6049,13 +5991,7 @@
               </w:rPr>
             </w:pPr>
             <w:r>
-              <w:rPr>
-                <w:rFonts w:cs=""/>
-                <w:kern w:val="2"/>
-                <w:sz w:val="22"/>
-                <w:szCs w:val="22"/>
-                <w:lang w:val="fr-FR" w:eastAsia="en-US" w:bidi="ar-SA"/>
-              </w:rPr>
+              <w:rPr/>
             </w:r>
             <m:oMathPara xmlns:m="http://schemas.openxmlformats.org/officeDocument/2006/math">
               <m:oMathParaPr>
@@ -6104,7 +6040,8 @@
           <w:p>
             <w:pPr>
               <w:pStyle w:val="Texte"/>
-              <w:widowControl/>
+              <w:widowControl w:val="false"/>
+              <w:suppressAutoHyphens w:val="true"/>
               <w:spacing w:lineRule="auto" w:line="240" w:before="0" w:after="0"/>
               <w:contextualSpacing/>
               <w:jc w:val="left"/>
@@ -6113,13 +6050,7 @@
               </w:rPr>
             </w:pPr>
             <w:r>
-              <w:rPr>
-                <w:rFonts w:cs=""/>
-                <w:kern w:val="2"/>
-                <w:sz w:val="22"/>
-                <w:szCs w:val="22"/>
-                <w:lang w:val="fr-FR" w:eastAsia="en-US" w:bidi="ar-SA"/>
-              </w:rPr>
+              <w:rPr/>
             </w:r>
             <m:oMathPara xmlns:m="http://schemas.openxmlformats.org/officeDocument/2006/math">
               <m:oMathParaPr>
@@ -6168,7 +6099,8 @@
           <w:p>
             <w:pPr>
               <w:pStyle w:val="Texte"/>
-              <w:widowControl/>
+              <w:widowControl w:val="false"/>
+              <w:suppressAutoHyphens w:val="true"/>
               <w:spacing w:lineRule="auto" w:line="240" w:before="0" w:after="0"/>
               <w:contextualSpacing/>
               <w:jc w:val="left"/>
@@ -6177,13 +6109,7 @@
               </w:rPr>
             </w:pPr>
             <w:r>
-              <w:rPr>
-                <w:rFonts w:cs=""/>
-                <w:kern w:val="2"/>
-                <w:sz w:val="22"/>
-                <w:szCs w:val="22"/>
-                <w:lang w:val="fr-FR" w:eastAsia="en-US" w:bidi="ar-SA"/>
-              </w:rPr>
+              <w:rPr/>
             </w:r>
             <m:oMathPara xmlns:m="http://schemas.openxmlformats.org/officeDocument/2006/math">
               <m:oMathParaPr>
@@ -7691,7 +7617,7 @@
     </w:p>
     <w:p>
       <w:pPr>
-        <w:pStyle w:val="Heading3"/>
+        <w:pStyle w:val="Titre3"/>
         <w:rPr/>
       </w:pPr>
       <w:r>
@@ -8356,7 +8282,7 @@
     </w:p>
     <w:p>
       <w:pPr>
-        <w:pStyle w:val="Heading3"/>
+        <w:pStyle w:val="Titre3"/>
         <w:rPr/>
       </w:pPr>
       <w:r>
@@ -9755,7 +9681,7 @@
     </w:p>
     <w:p>
       <w:pPr>
-        <w:pStyle w:val="Heading3"/>
+        <w:pStyle w:val="Titre3"/>
         <w:rPr/>
       </w:pPr>
       <w:r>
@@ -10304,7 +10230,7 @@
     </w:p>
     <w:p>
       <w:pPr>
-        <w:pStyle w:val="Heading3"/>
+        <w:pStyle w:val="Titre3"/>
         <w:rPr/>
       </w:pPr>
       <w:r>
@@ -11317,7 +11243,7 @@
     </w:p>
     <w:p>
       <w:pPr>
-        <w:pStyle w:val="Heading3"/>
+        <w:pStyle w:val="Titre3"/>
         <w:rPr>
           <w:rFonts w:eastAsia="" w:eastAsiaTheme="minorEastAsia"/>
         </w:rPr>
@@ -12011,7 +11937,7 @@
     </w:p>
     <w:p>
       <w:pPr>
-        <w:pStyle w:val="Heading1"/>
+        <w:pStyle w:val="Titre1"/>
         <w:rPr/>
       </w:pPr>
       <w:r>
@@ -12034,7 +11960,7 @@
         <w:pStyle w:val="Objectifliste"/>
         <w:numPr>
           <w:ilvl w:val="0"/>
-          <w:numId w:val="9"/>
+          <w:numId w:val="12"/>
         </w:numPr>
         <w:rPr/>
       </w:pPr>
@@ -12048,7 +11974,7 @@
         <w:pStyle w:val="Objectifliste"/>
         <w:numPr>
           <w:ilvl w:val="0"/>
-          <w:numId w:val="10"/>
+          <w:numId w:val="13"/>
         </w:numPr>
         <w:rPr/>
       </w:pPr>
@@ -12062,7 +11988,7 @@
         <w:pStyle w:val="Objectifliste"/>
         <w:numPr>
           <w:ilvl w:val="1"/>
-          <w:numId w:val="11"/>
+          <w:numId w:val="14"/>
         </w:numPr>
         <w:rPr/>
       </w:pPr>
@@ -12076,7 +12002,7 @@
         <w:pStyle w:val="Objectifliste"/>
         <w:numPr>
           <w:ilvl w:val="1"/>
-          <w:numId w:val="12"/>
+          <w:numId w:val="15"/>
         </w:numPr>
         <w:rPr/>
       </w:pPr>
@@ -12097,7 +12023,7 @@
     </w:p>
     <w:p>
       <w:pPr>
-        <w:pStyle w:val="Heading2"/>
+        <w:pStyle w:val="Titre2"/>
         <w:rPr/>
       </w:pPr>
       <w:r>
@@ -12150,7 +12076,7 @@
         <w:pStyle w:val="Texte"/>
         <w:numPr>
           <w:ilvl w:val="0"/>
-          <w:numId w:val="5"/>
+          <w:numId w:val="4"/>
         </w:numPr>
         <w:rPr/>
       </w:pPr>
@@ -12164,7 +12090,7 @@
         <w:pStyle w:val="Texte"/>
         <w:numPr>
           <w:ilvl w:val="0"/>
-          <w:numId w:val="5"/>
+          <w:numId w:val="4"/>
         </w:numPr>
         <w:rPr/>
       </w:pPr>
@@ -12178,7 +12104,7 @@
         <w:pStyle w:val="Texte"/>
         <w:numPr>
           <w:ilvl w:val="0"/>
-          <w:numId w:val="5"/>
+          <w:numId w:val="4"/>
         </w:numPr>
         <w:rPr/>
       </w:pPr>
@@ -12189,7 +12115,7 @@
     </w:p>
     <w:p>
       <w:pPr>
-        <w:pStyle w:val="Heading2"/>
+        <w:pStyle w:val="Titre2"/>
         <w:rPr/>
       </w:pPr>
       <w:r>
@@ -12490,9 +12416,9 @@
         <w:tblLook w:val="04a0" w:noHBand="0" w:noVBand="1" w:firstColumn="1" w:lastRow="0" w:lastColumn="0" w:firstRow="1"/>
       </w:tblPr>
       <w:tblGrid>
-        <w:gridCol w:w="831"/>
+        <w:gridCol w:w="830"/>
         <w:gridCol w:w="1333"/>
-        <w:gridCol w:w="1454"/>
+        <w:gridCol w:w="1455"/>
         <w:gridCol w:w="1906"/>
         <w:gridCol w:w="2125"/>
         <w:gridCol w:w="2322"/>
@@ -12503,7 +12429,7 @@
         </w:trPr>
         <w:tc>
           <w:tcPr>
-            <w:tcW w:w="831" w:type="dxa"/>
+            <w:tcW w:w="830" w:type="dxa"/>
             <w:tcBorders>
               <w:top w:val="single" w:sz="4" w:space="0" w:color="000000"/>
               <w:left w:val="single" w:sz="4" w:space="0" w:color="000000"/>
@@ -12578,7 +12504,7 @@
         </w:tc>
         <w:tc>
           <w:tcPr>
-            <w:tcW w:w="1454" w:type="dxa"/>
+            <w:tcW w:w="1455" w:type="dxa"/>
             <w:tcBorders>
               <w:top w:val="single" w:sz="4" w:space="0" w:color="000000"/>
               <w:bottom w:val="single" w:sz="4" w:space="0" w:color="000000"/>
@@ -12731,7 +12657,7 @@
         </w:trPr>
         <w:tc>
           <w:tcPr>
-            <w:tcW w:w="831" w:type="dxa"/>
+            <w:tcW w:w="830" w:type="dxa"/>
             <w:tcBorders>
               <w:top w:val="single" w:sz="4" w:space="0" w:color="000000"/>
               <w:left w:val="single" w:sz="4" w:space="0" w:color="000000"/>
@@ -12789,7 +12715,7 @@
         </w:tc>
         <w:tc>
           <w:tcPr>
-            <w:tcW w:w="1454" w:type="dxa"/>
+            <w:tcW w:w="1455" w:type="dxa"/>
             <w:tcBorders>
               <w:top w:val="single" w:sz="4" w:space="0" w:color="000000"/>
               <w:bottom w:val="single" w:sz="4" w:space="0" w:color="000000"/>
@@ -12948,7 +12874,7 @@
         </w:trPr>
         <w:tc>
           <w:tcPr>
-            <w:tcW w:w="831" w:type="dxa"/>
+            <w:tcW w:w="830" w:type="dxa"/>
             <w:tcBorders>
               <w:top w:val="single" w:sz="4" w:space="0" w:color="000000"/>
               <w:left w:val="single" w:sz="4" w:space="0" w:color="000000"/>
@@ -13003,7 +12929,7 @@
         </w:tc>
         <w:tc>
           <w:tcPr>
-            <w:tcW w:w="1454" w:type="dxa"/>
+            <w:tcW w:w="1455" w:type="dxa"/>
             <w:tcBorders>
               <w:top w:val="single" w:sz="4" w:space="0" w:color="000000"/>
               <w:bottom w:val="single" w:sz="4" w:space="0" w:color="000000"/>
@@ -13162,7 +13088,7 @@
         </w:trPr>
         <w:tc>
           <w:tcPr>
-            <w:tcW w:w="831" w:type="dxa"/>
+            <w:tcW w:w="830" w:type="dxa"/>
             <w:tcBorders>
               <w:top w:val="single" w:sz="4" w:space="0" w:color="000000"/>
               <w:left w:val="single" w:sz="4" w:space="0" w:color="000000"/>
@@ -13217,7 +13143,7 @@
         </w:tc>
         <w:tc>
           <w:tcPr>
-            <w:tcW w:w="1454" w:type="dxa"/>
+            <w:tcW w:w="1455" w:type="dxa"/>
             <w:tcBorders>
               <w:top w:val="single" w:sz="4" w:space="0" w:color="000000"/>
               <w:bottom w:val="single" w:sz="4" w:space="0" w:color="000000"/>
@@ -13376,7 +13302,7 @@
         </w:trPr>
         <w:tc>
           <w:tcPr>
-            <w:tcW w:w="831" w:type="dxa"/>
+            <w:tcW w:w="830" w:type="dxa"/>
             <w:tcBorders>
               <w:top w:val="single" w:sz="4" w:space="0" w:color="000000"/>
               <w:left w:val="single" w:sz="4" w:space="0" w:color="000000"/>
@@ -13424,7 +13350,7 @@
         </w:tc>
         <w:tc>
           <w:tcPr>
-            <w:tcW w:w="1454" w:type="dxa"/>
+            <w:tcW w:w="1455" w:type="dxa"/>
             <w:tcBorders>
               <w:top w:val="single" w:sz="4" w:space="0" w:color="000000"/>
               <w:bottom w:val="single" w:sz="4" w:space="0" w:color="000000"/>
@@ -13521,7 +13447,7 @@
         </w:trPr>
         <w:tc>
           <w:tcPr>
-            <w:tcW w:w="831" w:type="dxa"/>
+            <w:tcW w:w="830" w:type="dxa"/>
             <w:tcBorders>
               <w:top w:val="single" w:sz="4" w:space="0" w:color="000000"/>
               <w:left w:val="single" w:sz="4" w:space="0" w:color="000000"/>
@@ -13576,7 +13502,7 @@
         </w:tc>
         <w:tc>
           <w:tcPr>
-            <w:tcW w:w="1454" w:type="dxa"/>
+            <w:tcW w:w="1455" w:type="dxa"/>
             <w:tcBorders>
               <w:top w:val="single" w:sz="4" w:space="0" w:color="000000"/>
               <w:bottom w:val="single" w:sz="4" w:space="0" w:color="000000"/>
@@ -13735,7 +13661,7 @@
         </w:trPr>
         <w:tc>
           <w:tcPr>
-            <w:tcW w:w="831" w:type="dxa"/>
+            <w:tcW w:w="830" w:type="dxa"/>
             <w:tcBorders>
               <w:top w:val="single" w:sz="4" w:space="0" w:color="000000"/>
               <w:left w:val="single" w:sz="4" w:space="0" w:color="000000"/>
@@ -13783,7 +13709,7 @@
         </w:tc>
         <w:tc>
           <w:tcPr>
-            <w:tcW w:w="1454" w:type="dxa"/>
+            <w:tcW w:w="1455" w:type="dxa"/>
             <w:tcBorders>
               <w:top w:val="single" w:sz="4" w:space="0" w:color="000000"/>
               <w:bottom w:val="single" w:sz="4" w:space="0" w:color="000000"/>
@@ -13880,7 +13806,7 @@
         </w:trPr>
         <w:tc>
           <w:tcPr>
-            <w:tcW w:w="831" w:type="dxa"/>
+            <w:tcW w:w="830" w:type="dxa"/>
             <w:tcBorders>
               <w:top w:val="single" w:sz="4" w:space="0" w:color="000000"/>
               <w:left w:val="single" w:sz="4" w:space="0" w:color="000000"/>
@@ -13935,7 +13861,7 @@
         </w:tc>
         <w:tc>
           <w:tcPr>
-            <w:tcW w:w="1454" w:type="dxa"/>
+            <w:tcW w:w="1455" w:type="dxa"/>
             <w:tcBorders>
               <w:top w:val="single" w:sz="4" w:space="0" w:color="000000"/>
               <w:bottom w:val="single" w:sz="4" w:space="0" w:color="000000"/>
@@ -14104,7 +14030,7 @@
     </w:p>
     <w:p>
       <w:pPr>
-        <w:pStyle w:val="Heading2"/>
+        <w:pStyle w:val="Titre2"/>
         <w:rPr/>
       </w:pPr>
       <w:r>
@@ -14281,7 +14207,7 @@
     </w:p>
     <w:p>
       <w:pPr>
-        <w:pStyle w:val="Heading2"/>
+        <w:pStyle w:val="Titre2"/>
         <w:rPr/>
       </w:pPr>
       <w:r>
@@ -14794,7 +14720,7 @@
     </w:p>
     <w:p>
       <w:pPr>
-        <w:pStyle w:val="Heading3"/>
+        <w:pStyle w:val="Titre3"/>
         <w:rPr/>
       </w:pPr>
       <w:r>
@@ -15114,7 +15040,7 @@
     </w:p>
     <w:p>
       <w:pPr>
-        <w:pStyle w:val="Heading3"/>
+        <w:pStyle w:val="Titre3"/>
         <w:rPr/>
       </w:pPr>
       <w:r>
@@ -15695,7 +15621,7 @@
     </w:p>
     <w:p>
       <w:pPr>
-        <w:pStyle w:val="Heading3"/>
+        <w:pStyle w:val="Titre3"/>
         <w:rPr/>
       </w:pPr>
       <w:r>
@@ -15916,7 +15842,7 @@
     </w:p>
     <w:p>
       <w:pPr>
-        <w:pStyle w:val="Heading3"/>
+        <w:pStyle w:val="Titre3"/>
         <w:rPr/>
       </w:pPr>
       <w:r>
@@ -16237,7 +16163,7 @@
     </w:p>
     <w:p>
       <w:pPr>
-        <w:pStyle w:val="Heading2"/>
+        <w:pStyle w:val="Titre2"/>
         <w:rPr/>
       </w:pPr>
       <w:r>
@@ -16327,7 +16253,7 @@
     </w:p>
     <w:p>
       <w:pPr>
-        <w:pStyle w:val="Heading1"/>
+        <w:pStyle w:val="Titre1"/>
         <w:rPr/>
       </w:pPr>
       <w:r>
@@ -16360,7 +16286,7 @@
         <w:pStyle w:val="Objectifliste"/>
         <w:numPr>
           <w:ilvl w:val="0"/>
-          <w:numId w:val="13"/>
+          <w:numId w:val="16"/>
         </w:numPr>
         <w:rPr/>
       </w:pPr>
@@ -16441,7 +16367,7 @@
     </w:p>
     <w:p>
       <w:pPr>
-        <w:pStyle w:val="Heading2"/>
+        <w:pStyle w:val="Titre2"/>
         <w:rPr/>
       </w:pPr>
       <w:r>
@@ -16481,7 +16407,7 @@
     </w:p>
     <w:p>
       <w:pPr>
-        <w:pStyle w:val="Heading2"/>
+        <w:pStyle w:val="Titre2"/>
         <w:rPr/>
       </w:pPr>
       <w:r>
@@ -16514,7 +16440,7 @@
         <w:pStyle w:val="ListParagraph"/>
         <w:numPr>
           <w:ilvl w:val="0"/>
-          <w:numId w:val="6"/>
+          <w:numId w:val="5"/>
         </w:numPr>
         <w:rPr/>
       </w:pPr>
@@ -16538,7 +16464,7 @@
         <w:pStyle w:val="ListParagraph"/>
         <w:numPr>
           <w:ilvl w:val="0"/>
-          <w:numId w:val="6"/>
+          <w:numId w:val="5"/>
         </w:numPr>
         <w:rPr/>
       </w:pPr>
@@ -16552,7 +16478,7 @@
         <w:pStyle w:val="ListParagraph"/>
         <w:numPr>
           <w:ilvl w:val="0"/>
-          <w:numId w:val="6"/>
+          <w:numId w:val="5"/>
         </w:numPr>
         <w:rPr/>
       </w:pPr>
@@ -16566,7 +16492,7 @@
         <w:pStyle w:val="ListParagraph"/>
         <w:numPr>
           <w:ilvl w:val="0"/>
-          <w:numId w:val="6"/>
+          <w:numId w:val="5"/>
         </w:numPr>
         <w:rPr/>
       </w:pPr>
@@ -16590,7 +16516,7 @@
         <w:pStyle w:val="ListParagraph"/>
         <w:numPr>
           <w:ilvl w:val="0"/>
-          <w:numId w:val="6"/>
+          <w:numId w:val="5"/>
         </w:numPr>
         <w:rPr/>
       </w:pPr>
@@ -16928,7 +16854,7 @@
     </w:p>
     <w:p>
       <w:pPr>
-        <w:pStyle w:val="Heading2"/>
+        <w:pStyle w:val="Titre2"/>
         <w:rPr>
           <w:rFonts w:eastAsia="" w:eastAsiaTheme="minorEastAsia"/>
         </w:rPr>
@@ -17196,7 +17122,8 @@
           <w:p>
             <w:pPr>
               <w:pStyle w:val="Exempletexte"/>
-              <w:widowControl/>
+              <w:widowControl w:val="false"/>
+              <w:suppressAutoHyphens w:val="true"/>
               <w:spacing w:lineRule="auto" w:line="240" w:before="0" w:after="0"/>
               <w:contextualSpacing/>
               <w:rPr>
@@ -17228,7 +17155,8 @@
           <w:p>
             <w:pPr>
               <w:pStyle w:val="Exempletexte"/>
-              <w:widowControl/>
+              <w:widowControl w:val="false"/>
+              <w:suppressAutoHyphens w:val="true"/>
               <w:spacing w:lineRule="auto" w:line="240" w:before="0" w:after="0"/>
               <w:contextualSpacing/>
               <w:rPr>
@@ -17259,7 +17187,8 @@
           <w:p>
             <w:pPr>
               <w:pStyle w:val="Exempletexte"/>
-              <w:widowControl/>
+              <w:widowControl w:val="false"/>
+              <w:suppressAutoHyphens w:val="true"/>
               <w:spacing w:lineRule="auto" w:line="240" w:before="0" w:after="0"/>
               <w:contextualSpacing/>
               <w:rPr>
@@ -17293,7 +17222,8 @@
           <w:p>
             <w:pPr>
               <w:pStyle w:val="Exempletexte"/>
-              <w:widowControl/>
+              <w:widowControl w:val="false"/>
+              <w:suppressAutoHyphens w:val="true"/>
               <w:spacing w:lineRule="auto" w:line="240" w:before="0" w:after="0"/>
               <w:contextualSpacing/>
               <w:rPr>
@@ -17324,7 +17254,8 @@
           <w:p>
             <w:pPr>
               <w:pStyle w:val="Exempletexte"/>
-              <w:widowControl/>
+              <w:widowControl w:val="false"/>
+              <w:suppressAutoHyphens w:val="true"/>
               <w:spacing w:lineRule="auto" w:line="240" w:before="0" w:after="0"/>
               <w:contextualSpacing/>
               <w:rPr>
@@ -17390,7 +17321,8 @@
           <w:p>
             <w:pPr>
               <w:pStyle w:val="Exempletexte"/>
-              <w:widowControl/>
+              <w:widowControl w:val="false"/>
+              <w:suppressAutoHyphens w:val="true"/>
               <w:spacing w:lineRule="auto" w:line="240" w:before="0" w:after="0"/>
               <w:contextualSpacing/>
               <w:rPr>
@@ -17422,7 +17354,8 @@
           <w:p>
             <w:pPr>
               <w:pStyle w:val="Exempletexte"/>
-              <w:widowControl/>
+              <w:widowControl w:val="false"/>
+              <w:suppressAutoHyphens w:val="true"/>
               <w:spacing w:lineRule="auto" w:line="240" w:before="0" w:after="0"/>
               <w:contextualSpacing/>
               <w:rPr>
@@ -17453,7 +17386,8 @@
           <w:p>
             <w:pPr>
               <w:pStyle w:val="Exempletexte"/>
-              <w:widowControl/>
+              <w:widowControl w:val="false"/>
+              <w:suppressAutoHyphens w:val="true"/>
               <w:spacing w:lineRule="auto" w:line="240" w:before="0" w:after="0"/>
               <w:contextualSpacing/>
               <w:rPr>
@@ -17484,7 +17418,8 @@
           <w:p>
             <w:pPr>
               <w:pStyle w:val="Exempletexte"/>
-              <w:widowControl/>
+              <w:widowControl w:val="false"/>
+              <w:suppressAutoHyphens w:val="true"/>
               <w:spacing w:lineRule="auto" w:line="240" w:before="0" w:after="0"/>
               <w:contextualSpacing/>
               <w:rPr>
@@ -17515,7 +17450,8 @@
           <w:p>
             <w:pPr>
               <w:pStyle w:val="Exempletexte"/>
-              <w:widowControl/>
+              <w:widowControl w:val="false"/>
+              <w:suppressAutoHyphens w:val="true"/>
               <w:spacing w:lineRule="auto" w:line="240" w:before="0" w:after="0"/>
               <w:contextualSpacing/>
               <w:rPr>
@@ -17549,7 +17485,8 @@
           <w:p>
             <w:pPr>
               <w:pStyle w:val="Exempletexte"/>
-              <w:widowControl/>
+              <w:widowControl w:val="false"/>
+              <w:suppressAutoHyphens w:val="true"/>
               <w:spacing w:lineRule="auto" w:line="240" w:before="0" w:after="0"/>
               <w:contextualSpacing/>
               <w:rPr>
@@ -17580,7 +17517,8 @@
           <w:p>
             <w:pPr>
               <w:pStyle w:val="Exempletexte"/>
-              <w:widowControl/>
+              <w:widowControl w:val="false"/>
+              <w:suppressAutoHyphens w:val="true"/>
               <w:spacing w:lineRule="auto" w:line="240" w:before="0" w:after="0"/>
               <w:contextualSpacing/>
               <w:rPr>
@@ -17611,7 +17549,8 @@
           <w:p>
             <w:pPr>
               <w:pStyle w:val="Exempletexte"/>
-              <w:widowControl/>
+              <w:widowControl w:val="false"/>
+              <w:suppressAutoHyphens w:val="true"/>
               <w:spacing w:lineRule="auto" w:line="240" w:before="0" w:after="0"/>
               <w:contextualSpacing/>
               <w:rPr>
@@ -17642,7 +17581,8 @@
           <w:p>
             <w:pPr>
               <w:pStyle w:val="Exempletexte"/>
-              <w:widowControl/>
+              <w:widowControl w:val="false"/>
+              <w:suppressAutoHyphens w:val="true"/>
               <w:spacing w:lineRule="auto" w:line="240" w:before="0" w:after="0"/>
               <w:contextualSpacing/>
               <w:rPr>
@@ -17676,7 +17616,8 @@
           <w:p>
             <w:pPr>
               <w:pStyle w:val="Exempletexte"/>
-              <w:widowControl/>
+              <w:widowControl w:val="false"/>
+              <w:suppressAutoHyphens w:val="true"/>
               <w:spacing w:lineRule="auto" w:line="240" w:before="0" w:after="0"/>
               <w:contextualSpacing/>
               <w:rPr>
@@ -17707,7 +17648,8 @@
           <w:p>
             <w:pPr>
               <w:pStyle w:val="Exempletexte"/>
-              <w:widowControl/>
+              <w:widowControl w:val="false"/>
+              <w:suppressAutoHyphens w:val="true"/>
               <w:spacing w:lineRule="auto" w:line="240" w:before="0" w:after="0"/>
               <w:contextualSpacing/>
               <w:rPr>
@@ -17738,7 +17680,8 @@
           <w:p>
             <w:pPr>
               <w:pStyle w:val="Exempletexte"/>
-              <w:widowControl/>
+              <w:widowControl w:val="false"/>
+              <w:suppressAutoHyphens w:val="true"/>
               <w:spacing w:lineRule="auto" w:line="240" w:before="0" w:after="0"/>
               <w:contextualSpacing/>
               <w:rPr>
@@ -17769,7 +17712,8 @@
           <w:p>
             <w:pPr>
               <w:pStyle w:val="Exempletexte"/>
-              <w:widowControl/>
+              <w:widowControl w:val="false"/>
+              <w:suppressAutoHyphens w:val="true"/>
               <w:spacing w:lineRule="auto" w:line="240" w:before="0" w:after="0"/>
               <w:contextualSpacing/>
               <w:rPr>
@@ -17886,7 +17830,7 @@
     </w:p>
     <w:p>
       <w:pPr>
-        <w:pStyle w:val="Heading2"/>
+        <w:pStyle w:val="Titre2"/>
         <w:rPr/>
       </w:pPr>
       <w:r>
@@ -18267,7 +18211,7 @@
     </w:p>
     <w:p>
       <w:pPr>
-        <w:pStyle w:val="Heading2"/>
+        <w:pStyle w:val="Titre2"/>
         <w:rPr/>
       </w:pPr>
       <w:r>
@@ -18322,8 +18266,8 @@
       <w:tblGrid>
         <w:gridCol w:w="3279"/>
         <w:gridCol w:w="1585"/>
-        <w:gridCol w:w="1587"/>
-        <w:gridCol w:w="1585"/>
+        <w:gridCol w:w="1588"/>
+        <w:gridCol w:w="1584"/>
       </w:tblGrid>
       <w:tr>
         <w:trPr>
@@ -18407,7 +18351,7 @@
         </w:tc>
         <w:tc>
           <w:tcPr>
-            <w:tcW w:w="1587" w:type="dxa"/>
+            <w:tcW w:w="1588" w:type="dxa"/>
             <w:tcBorders>
               <w:top w:val="single" w:sz="4" w:space="0" w:color="000000"/>
               <w:left w:val="single" w:sz="4" w:space="0" w:color="000000"/>
@@ -18446,7 +18390,7 @@
         </w:tc>
         <w:tc>
           <w:tcPr>
-            <w:tcW w:w="1585" w:type="dxa"/>
+            <w:tcW w:w="1584" w:type="dxa"/>
             <w:tcBorders>
               <w:top w:val="single" w:sz="4" w:space="0" w:color="000000"/>
               <w:left w:val="single" w:sz="4" w:space="0" w:color="000000"/>
@@ -18567,7 +18511,7 @@
         </w:tc>
         <w:tc>
           <w:tcPr>
-            <w:tcW w:w="1587" w:type="dxa"/>
+            <w:tcW w:w="1588" w:type="dxa"/>
             <w:tcBorders>
               <w:top w:val="single" w:sz="4" w:space="0" w:color="000000"/>
               <w:left w:val="single" w:sz="4" w:space="0" w:color="000000"/>
@@ -18606,7 +18550,7 @@
         </w:tc>
         <w:tc>
           <w:tcPr>
-            <w:tcW w:w="1585" w:type="dxa"/>
+            <w:tcW w:w="1584" w:type="dxa"/>
             <w:tcBorders>
               <w:top w:val="single" w:sz="4" w:space="0" w:color="000000"/>
               <w:left w:val="single" w:sz="4" w:space="0" w:color="000000"/>
@@ -18727,7 +18671,7 @@
         </w:tc>
         <w:tc>
           <w:tcPr>
-            <w:tcW w:w="1587" w:type="dxa"/>
+            <w:tcW w:w="1588" w:type="dxa"/>
             <w:tcBorders>
               <w:top w:val="single" w:sz="4" w:space="0" w:color="000000"/>
               <w:left w:val="single" w:sz="4" w:space="0" w:color="000000"/>
@@ -18766,7 +18710,7 @@
         </w:tc>
         <w:tc>
           <w:tcPr>
-            <w:tcW w:w="1585" w:type="dxa"/>
+            <w:tcW w:w="1584" w:type="dxa"/>
             <w:tcBorders>
               <w:top w:val="single" w:sz="4" w:space="0" w:color="000000"/>
               <w:left w:val="single" w:sz="4" w:space="0" w:color="000000"/>
@@ -18887,7 +18831,7 @@
         </w:tc>
         <w:tc>
           <w:tcPr>
-            <w:tcW w:w="1587" w:type="dxa"/>
+            <w:tcW w:w="1588" w:type="dxa"/>
             <w:tcBorders>
               <w:top w:val="single" w:sz="4" w:space="0" w:color="000000"/>
               <w:left w:val="single" w:sz="4" w:space="0" w:color="000000"/>
@@ -18926,7 +18870,7 @@
         </w:tc>
         <w:tc>
           <w:tcPr>
-            <w:tcW w:w="1585" w:type="dxa"/>
+            <w:tcW w:w="1584" w:type="dxa"/>
             <w:tcBorders>
               <w:top w:val="single" w:sz="4" w:space="0" w:color="000000"/>
               <w:left w:val="single" w:sz="4" w:space="0" w:color="000000"/>
@@ -19017,7 +18961,7 @@
     </w:p>
     <w:p>
       <w:pPr>
-        <w:pStyle w:val="Heading2"/>
+        <w:pStyle w:val="Titre2"/>
         <w:rPr/>
       </w:pPr>
       <w:r>
@@ -19161,7 +19105,7 @@
     </w:p>
     <w:p>
       <w:pPr>
-        <w:pStyle w:val="Heading2"/>
+        <w:pStyle w:val="Titre2"/>
         <w:rPr>
           <w:rFonts w:eastAsia="" w:eastAsiaTheme="minorEastAsia"/>
         </w:rPr>
@@ -19188,7 +19132,7 @@
         <w:pStyle w:val="ListParagraph"/>
         <w:numPr>
           <w:ilvl w:val="0"/>
-          <w:numId w:val="7"/>
+          <w:numId w:val="6"/>
         </w:numPr>
         <w:rPr/>
       </w:pPr>
@@ -19202,7 +19146,7 @@
         <w:pStyle w:val="ListParagraph"/>
         <w:numPr>
           <w:ilvl w:val="0"/>
-          <w:numId w:val="7"/>
+          <w:numId w:val="6"/>
         </w:numPr>
         <w:rPr/>
       </w:pPr>
@@ -19216,7 +19160,7 @@
         <w:pStyle w:val="ListParagraph"/>
         <w:numPr>
           <w:ilvl w:val="0"/>
-          <w:numId w:val="7"/>
+          <w:numId w:val="6"/>
         </w:numPr>
         <w:rPr/>
       </w:pPr>
@@ -19230,7 +19174,7 @@
         <w:pStyle w:val="ListParagraph"/>
         <w:numPr>
           <w:ilvl w:val="0"/>
-          <w:numId w:val="7"/>
+          <w:numId w:val="6"/>
         </w:numPr>
         <w:spacing w:before="0" w:after="160"/>
         <w:contextualSpacing/>
@@ -19260,7 +19204,7 @@
 <w:ftr xmlns:o="urn:schemas-microsoft-com:office:office" xmlns:r="http://schemas.openxmlformats.org/officeDocument/2006/relationships" xmlns:v="urn:schemas-microsoft-com:vml" xmlns:w="http://schemas.openxmlformats.org/wordprocessingml/2006/main" xmlns:w10="urn:schemas-microsoft-com:office:word" xmlns:wp="http://schemas.openxmlformats.org/drawingml/2006/wordprocessingDrawing" xmlns:wps="http://schemas.microsoft.com/office/word/2010/wordprocessingShape" xmlns:wpg="http://schemas.microsoft.com/office/word/2010/wordprocessingGroup" xmlns:mc="http://schemas.openxmlformats.org/markup-compatibility/2006" xmlns:wp14="http://schemas.microsoft.com/office/word/2010/wordprocessingDrawing" xmlns:w14="http://schemas.microsoft.com/office/word/2010/wordml" xmlns:w15="http://schemas.microsoft.com/office/word/2012/wordml" mc:Ignorable="w14 wp14 w15">
   <w:p>
     <w:pPr>
-      <w:pStyle w:val="Footer"/>
+      <w:pStyle w:val="Pieddepage"/>
       <w:pBdr>
         <w:top w:val="single" w:sz="4" w:space="1" w:color="000000"/>
       </w:pBdr>
@@ -19291,7 +19235,7 @@
     </w:r>
     <w:r>
       <w:rPr/>
-      <w:t>9</w:t>
+      <w:t>16</w:t>
     </w:r>
     <w:r>
       <w:rPr/>
@@ -19305,7 +19249,7 @@
 <w:hdr xmlns:o="urn:schemas-microsoft-com:office:office" xmlns:r="http://schemas.openxmlformats.org/officeDocument/2006/relationships" xmlns:v="urn:schemas-microsoft-com:vml" xmlns:w="http://schemas.openxmlformats.org/wordprocessingml/2006/main" xmlns:w10="urn:schemas-microsoft-com:office:word" xmlns:wp="http://schemas.openxmlformats.org/drawingml/2006/wordprocessingDrawing" xmlns:wps="http://schemas.microsoft.com/office/word/2010/wordprocessingShape" xmlns:wpg="http://schemas.microsoft.com/office/word/2010/wordprocessingGroup" xmlns:mc="http://schemas.openxmlformats.org/markup-compatibility/2006" xmlns:wp14="http://schemas.microsoft.com/office/word/2010/wordprocessingDrawing" xmlns:w14="http://schemas.microsoft.com/office/word/2010/wordml" xmlns:w15="http://schemas.microsoft.com/office/word/2012/wordml" mc:Ignorable="w14 wp14 w15">
   <w:p>
     <w:pPr>
-      <w:pStyle w:val="Header"/>
+      <w:pStyle w:val="Entte"/>
       <w:pBdr>
         <w:bottom w:val="single" w:sz="4" w:space="1" w:color="000000"/>
       </w:pBdr>
@@ -19324,7 +19268,7 @@
   <w:abstractNum w:abstractNumId="1">
     <w:lvl w:ilvl="0">
       <w:start w:val="1"/>
-      <w:pStyle w:val="Heading1"/>
+      <w:pStyle w:val="Titre1"/>
       <w:numFmt w:val="upperRoman"/>
       <w:lvlText w:val="Chapitre %1."/>
       <w:lvlJc w:val="left"/>
@@ -19338,7 +19282,7 @@
     </w:lvl>
     <w:lvl w:ilvl="1">
       <w:start w:val="1"/>
-      <w:pStyle w:val="Heading2"/>
+      <w:pStyle w:val="Titre2"/>
       <w:numFmt w:val="upperLetter"/>
       <w:lvlText w:val="%2."/>
       <w:lvlJc w:val="left"/>
@@ -19352,7 +19296,7 @@
     </w:lvl>
     <w:lvl w:ilvl="2">
       <w:start w:val="1"/>
-      <w:pStyle w:val="Heading3"/>
+      <w:pStyle w:val="Titre3"/>
       <w:numFmt w:val="decimal"/>
       <w:lvlText w:val="%3."/>
       <w:lvlJc w:val="left"/>
@@ -19366,7 +19310,7 @@
     </w:lvl>
     <w:lvl w:ilvl="3">
       <w:start w:val="1"/>
-      <w:pStyle w:val="Heading4"/>
+      <w:pStyle w:val="Titre4"/>
       <w:numFmt w:val="lowerLetter"/>
       <w:lvlText w:val="%4)"/>
       <w:lvlJc w:val="left"/>
@@ -19380,7 +19324,7 @@
     </w:lvl>
     <w:lvl w:ilvl="4">
       <w:start w:val="1"/>
-      <w:pStyle w:val="Heading5"/>
+      <w:pStyle w:val="Titre5"/>
       <w:numFmt w:val="decimal"/>
       <w:lvlText w:val="(%5)"/>
       <w:lvlJc w:val="left"/>
@@ -19394,7 +19338,7 @@
     </w:lvl>
     <w:lvl w:ilvl="5">
       <w:start w:val="1"/>
-      <w:pStyle w:val="Heading6"/>
+      <w:pStyle w:val="Titre6"/>
       <w:numFmt w:val="lowerLetter"/>
       <w:lvlText w:val="(%6)"/>
       <w:lvlJc w:val="left"/>
@@ -19408,7 +19352,7 @@
     </w:lvl>
     <w:lvl w:ilvl="6">
       <w:start w:val="1"/>
-      <w:pStyle w:val="Heading7"/>
+      <w:pStyle w:val="Titre7"/>
       <w:numFmt w:val="lowerRoman"/>
       <w:lvlText w:val="(%7)"/>
       <w:lvlJc w:val="left"/>
@@ -19422,7 +19366,7 @@
     </w:lvl>
     <w:lvl w:ilvl="7">
       <w:start w:val="1"/>
-      <w:pStyle w:val="Heading8"/>
+      <w:pStyle w:val="Titre8"/>
       <w:numFmt w:val="lowerLetter"/>
       <w:lvlText w:val="(%8)"/>
       <w:lvlJc w:val="left"/>
@@ -19436,7 +19380,7 @@
     </w:lvl>
     <w:lvl w:ilvl="8">
       <w:start w:val="1"/>
-      <w:pStyle w:val="Heading9"/>
+      <w:pStyle w:val="Titre9"/>
       <w:numFmt w:val="lowerRoman"/>
       <w:lvlText w:val="(%9)"/>
       <w:lvlJc w:val="left"/>
@@ -19708,8 +19652,8 @@
   <w:abstractNum w:abstractNumId="4">
     <w:lvl w:ilvl="0">
       <w:start w:val="1"/>
-      <w:numFmt w:val="decimal"/>
-      <w:lvlText w:val="%1."/>
+      <w:numFmt w:val="bullet"/>
+      <w:lvlText w:val=""/>
       <w:lvlJc w:val="left"/>
       <w:pPr>
         <w:tabs>
@@ -19717,12 +19661,14 @@
         </w:tabs>
         <w:ind w:left="720" w:hanging="360"/>
       </w:pPr>
-      <w:rPr/>
+      <w:rPr>
+        <w:rFonts w:ascii="Symbol" w:hAnsi="Symbol" w:cs="Symbol" w:hint="default"/>
+      </w:rPr>
     </w:lvl>
     <w:lvl w:ilvl="1">
       <w:start w:val="1"/>
-      <w:numFmt w:val="lowerLetter"/>
-      <w:lvlText w:val="%2."/>
+      <w:numFmt w:val="bullet"/>
+      <w:lvlText w:val="o"/>
       <w:lvlJc w:val="left"/>
       <w:pPr>
         <w:tabs>
@@ -19730,25 +19676,29 @@
         </w:tabs>
         <w:ind w:left="1440" w:hanging="360"/>
       </w:pPr>
-      <w:rPr/>
+      <w:rPr>
+        <w:rFonts w:ascii="Courier New" w:hAnsi="Courier New" w:cs="Courier New" w:hint="default"/>
+      </w:rPr>
     </w:lvl>
     <w:lvl w:ilvl="2">
       <w:start w:val="1"/>
-      <w:numFmt w:val="lowerRoman"/>
-      <w:lvlText w:val="%3."/>
-      <w:lvlJc w:val="right"/>
+      <w:numFmt w:val="bullet"/>
+      <w:lvlText w:val=""/>
+      <w:lvlJc w:val="left"/>
       <w:pPr>
         <w:tabs>
           <w:tab w:val="num" w:pos="0"/>
         </w:tabs>
-        <w:ind w:left="2160" w:hanging="180"/>
-      </w:pPr>
-      <w:rPr/>
+        <w:ind w:left="2160" w:hanging="360"/>
+      </w:pPr>
+      <w:rPr>
+        <w:rFonts w:ascii="Wingdings" w:hAnsi="Wingdings" w:cs="Wingdings" w:hint="default"/>
+      </w:rPr>
     </w:lvl>
     <w:lvl w:ilvl="3">
       <w:start w:val="1"/>
-      <w:numFmt w:val="decimal"/>
-      <w:lvlText w:val="%4."/>
+      <w:numFmt w:val="bullet"/>
+      <w:lvlText w:val=""/>
       <w:lvlJc w:val="left"/>
       <w:pPr>
         <w:tabs>
@@ -19756,12 +19706,14 @@
         </w:tabs>
         <w:ind w:left="2880" w:hanging="360"/>
       </w:pPr>
-      <w:rPr/>
+      <w:rPr>
+        <w:rFonts w:ascii="Symbol" w:hAnsi="Symbol" w:cs="Symbol" w:hint="default"/>
+      </w:rPr>
     </w:lvl>
     <w:lvl w:ilvl="4">
       <w:start w:val="1"/>
-      <w:numFmt w:val="lowerLetter"/>
-      <w:lvlText w:val="%5."/>
+      <w:numFmt w:val="bullet"/>
+      <w:lvlText w:val="o"/>
       <w:lvlJc w:val="left"/>
       <w:pPr>
         <w:tabs>
@@ -19769,25 +19721,29 @@
         </w:tabs>
         <w:ind w:left="3600" w:hanging="360"/>
       </w:pPr>
-      <w:rPr/>
+      <w:rPr>
+        <w:rFonts w:ascii="Courier New" w:hAnsi="Courier New" w:cs="Courier New" w:hint="default"/>
+      </w:rPr>
     </w:lvl>
     <w:lvl w:ilvl="5">
       <w:start w:val="1"/>
-      <w:numFmt w:val="lowerRoman"/>
-      <w:lvlText w:val="%6."/>
-      <w:lvlJc w:val="right"/>
+      <w:numFmt w:val="bullet"/>
+      <w:lvlText w:val=""/>
+      <w:lvlJc w:val="left"/>
       <w:pPr>
         <w:tabs>
           <w:tab w:val="num" w:pos="0"/>
         </w:tabs>
-        <w:ind w:left="4320" w:hanging="180"/>
-      </w:pPr>
-      <w:rPr/>
+        <w:ind w:left="4320" w:hanging="360"/>
+      </w:pPr>
+      <w:rPr>
+        <w:rFonts w:ascii="Wingdings" w:hAnsi="Wingdings" w:cs="Wingdings" w:hint="default"/>
+      </w:rPr>
     </w:lvl>
     <w:lvl w:ilvl="6">
       <w:start w:val="1"/>
-      <w:numFmt w:val="decimal"/>
-      <w:lvlText w:val="%7."/>
+      <w:numFmt w:val="bullet"/>
+      <w:lvlText w:val=""/>
       <w:lvlJc w:val="left"/>
       <w:pPr>
         <w:tabs>
@@ -19795,12 +19751,14 @@
         </w:tabs>
         <w:ind w:left="5040" w:hanging="360"/>
       </w:pPr>
-      <w:rPr/>
+      <w:rPr>
+        <w:rFonts w:ascii="Symbol" w:hAnsi="Symbol" w:cs="Symbol" w:hint="default"/>
+      </w:rPr>
     </w:lvl>
     <w:lvl w:ilvl="7">
       <w:start w:val="1"/>
-      <w:numFmt w:val="lowerLetter"/>
-      <w:lvlText w:val="%8."/>
+      <w:numFmt w:val="bullet"/>
+      <w:lvlText w:val="o"/>
       <w:lvlJc w:val="left"/>
       <w:pPr>
         <w:tabs>
@@ -19808,20 +19766,24 @@
         </w:tabs>
         <w:ind w:left="5760" w:hanging="360"/>
       </w:pPr>
-      <w:rPr/>
+      <w:rPr>
+        <w:rFonts w:ascii="Courier New" w:hAnsi="Courier New" w:cs="Courier New" w:hint="default"/>
+      </w:rPr>
     </w:lvl>
     <w:lvl w:ilvl="8">
       <w:start w:val="1"/>
-      <w:numFmt w:val="lowerRoman"/>
-      <w:lvlText w:val="%9."/>
-      <w:lvlJc w:val="right"/>
+      <w:numFmt w:val="bullet"/>
+      <w:lvlText w:val=""/>
+      <w:lvlJc w:val="left"/>
       <w:pPr>
         <w:tabs>
           <w:tab w:val="num" w:pos="0"/>
         </w:tabs>
-        <w:ind w:left="6480" w:hanging="180"/>
-      </w:pPr>
-      <w:rPr/>
+        <w:ind w:left="6480" w:hanging="360"/>
+      </w:pPr>
+      <w:rPr>
+        <w:rFonts w:ascii="Wingdings" w:hAnsi="Wingdings" w:cs="Wingdings" w:hint="default"/>
+      </w:rPr>
     </w:lvl>
   </w:abstractNum>
   <w:abstractNum w:abstractNumId="5">
@@ -20101,8 +20063,8 @@
   <w:abstractNum w:abstractNumId="7">
     <w:lvl w:ilvl="0">
       <w:start w:val="1"/>
-      <w:numFmt w:val="bullet"/>
-      <w:lvlText w:val=""/>
+      <w:numFmt w:val="decimal"/>
+      <w:lvlText w:val="%1."/>
       <w:lvlJc w:val="left"/>
       <w:pPr>
         <w:tabs>
@@ -20110,14 +20072,12 @@
         </w:tabs>
         <w:ind w:left="720" w:hanging="360"/>
       </w:pPr>
-      <w:rPr>
-        <w:rFonts w:ascii="Symbol" w:hAnsi="Symbol" w:cs="Symbol" w:hint="default"/>
-      </w:rPr>
+      <w:rPr/>
     </w:lvl>
     <w:lvl w:ilvl="1">
       <w:start w:val="1"/>
-      <w:numFmt w:val="bullet"/>
-      <w:lvlText w:val="o"/>
+      <w:numFmt w:val="lowerLetter"/>
+      <w:lvlText w:val="%2."/>
       <w:lvlJc w:val="left"/>
       <w:pPr>
         <w:tabs>
@@ -20125,29 +20085,25 @@
         </w:tabs>
         <w:ind w:left="1440" w:hanging="360"/>
       </w:pPr>
-      <w:rPr>
-        <w:rFonts w:ascii="Courier New" w:hAnsi="Courier New" w:cs="Courier New" w:hint="default"/>
-      </w:rPr>
+      <w:rPr/>
     </w:lvl>
     <w:lvl w:ilvl="2">
       <w:start w:val="1"/>
-      <w:numFmt w:val="bullet"/>
-      <w:lvlText w:val=""/>
-      <w:lvlJc w:val="left"/>
+      <w:numFmt w:val="lowerRoman"/>
+      <w:lvlText w:val="%3."/>
+      <w:lvlJc w:val="right"/>
       <w:pPr>
         <w:tabs>
           <w:tab w:val="num" w:pos="0"/>
         </w:tabs>
-        <w:ind w:left="2160" w:hanging="360"/>
-      </w:pPr>
-      <w:rPr>
-        <w:rFonts w:ascii="Wingdings" w:hAnsi="Wingdings" w:cs="Wingdings" w:hint="default"/>
-      </w:rPr>
+        <w:ind w:left="2160" w:hanging="180"/>
+      </w:pPr>
+      <w:rPr/>
     </w:lvl>
     <w:lvl w:ilvl="3">
       <w:start w:val="1"/>
-      <w:numFmt w:val="bullet"/>
-      <w:lvlText w:val=""/>
+      <w:numFmt w:val="decimal"/>
+      <w:lvlText w:val="%4."/>
       <w:lvlJc w:val="left"/>
       <w:pPr>
         <w:tabs>
@@ -20155,14 +20111,12 @@
         </w:tabs>
         <w:ind w:left="2880" w:hanging="360"/>
       </w:pPr>
-      <w:rPr>
-        <w:rFonts w:ascii="Symbol" w:hAnsi="Symbol" w:cs="Symbol" w:hint="default"/>
-      </w:rPr>
+      <w:rPr/>
     </w:lvl>
     <w:lvl w:ilvl="4">
       <w:start w:val="1"/>
-      <w:numFmt w:val="bullet"/>
-      <w:lvlText w:val="o"/>
+      <w:numFmt w:val="lowerLetter"/>
+      <w:lvlText w:val="%5."/>
       <w:lvlJc w:val="left"/>
       <w:pPr>
         <w:tabs>
@@ -20170,29 +20124,25 @@
         </w:tabs>
         <w:ind w:left="3600" w:hanging="360"/>
       </w:pPr>
-      <w:rPr>
-        <w:rFonts w:ascii="Courier New" w:hAnsi="Courier New" w:cs="Courier New" w:hint="default"/>
-      </w:rPr>
+      <w:rPr/>
     </w:lvl>
     <w:lvl w:ilvl="5">
       <w:start w:val="1"/>
-      <w:numFmt w:val="bullet"/>
-      <w:lvlText w:val=""/>
-      <w:lvlJc w:val="left"/>
+      <w:numFmt w:val="lowerRoman"/>
+      <w:lvlText w:val="%6."/>
+      <w:lvlJc w:val="right"/>
       <w:pPr>
         <w:tabs>
           <w:tab w:val="num" w:pos="0"/>
         </w:tabs>
-        <w:ind w:left="4320" w:hanging="360"/>
-      </w:pPr>
-      <w:rPr>
-        <w:rFonts w:ascii="Wingdings" w:hAnsi="Wingdings" w:cs="Wingdings" w:hint="default"/>
-      </w:rPr>
+        <w:ind w:left="4320" w:hanging="180"/>
+      </w:pPr>
+      <w:rPr/>
     </w:lvl>
     <w:lvl w:ilvl="6">
       <w:start w:val="1"/>
-      <w:numFmt w:val="bullet"/>
-      <w:lvlText w:val=""/>
+      <w:numFmt w:val="decimal"/>
+      <w:lvlText w:val="%7."/>
       <w:lvlJc w:val="left"/>
       <w:pPr>
         <w:tabs>
@@ -20200,14 +20150,12 @@
         </w:tabs>
         <w:ind w:left="5040" w:hanging="360"/>
       </w:pPr>
-      <w:rPr>
-        <w:rFonts w:ascii="Symbol" w:hAnsi="Symbol" w:cs="Symbol" w:hint="default"/>
-      </w:rPr>
+      <w:rPr/>
     </w:lvl>
     <w:lvl w:ilvl="7">
       <w:start w:val="1"/>
-      <w:numFmt w:val="bullet"/>
-      <w:lvlText w:val="o"/>
+      <w:numFmt w:val="lowerLetter"/>
+      <w:lvlText w:val="%8."/>
       <w:lvlJc w:val="left"/>
       <w:pPr>
         <w:tabs>
@@ -20215,27 +20163,380 @@
         </w:tabs>
         <w:ind w:left="5760" w:hanging="360"/>
       </w:pPr>
-      <w:rPr>
-        <w:rFonts w:ascii="Courier New" w:hAnsi="Courier New" w:cs="Courier New" w:hint="default"/>
-      </w:rPr>
+      <w:rPr/>
     </w:lvl>
     <w:lvl w:ilvl="8">
       <w:start w:val="1"/>
-      <w:numFmt w:val="bullet"/>
-      <w:lvlText w:val=""/>
-      <w:lvlJc w:val="left"/>
+      <w:numFmt w:val="lowerRoman"/>
+      <w:lvlText w:val="%9."/>
+      <w:lvlJc w:val="right"/>
       <w:pPr>
         <w:tabs>
           <w:tab w:val="num" w:pos="0"/>
         </w:tabs>
-        <w:ind w:left="6480" w:hanging="360"/>
-      </w:pPr>
-      <w:rPr>
-        <w:rFonts w:ascii="Wingdings" w:hAnsi="Wingdings" w:cs="Wingdings" w:hint="default"/>
-      </w:rPr>
+        <w:ind w:left="6480" w:hanging="180"/>
+      </w:pPr>
+      <w:rPr/>
     </w:lvl>
   </w:abstractNum>
   <w:abstractNum w:abstractNumId="8">
+    <w:lvl w:ilvl="0">
+      <w:start w:val="1"/>
+      <w:numFmt w:val="decimal"/>
+      <w:lvlText w:val="%1."/>
+      <w:lvlJc w:val="left"/>
+      <w:pPr>
+        <w:tabs>
+          <w:tab w:val="num" w:pos="0"/>
+        </w:tabs>
+        <w:ind w:left="720" w:hanging="360"/>
+      </w:pPr>
+      <w:rPr/>
+    </w:lvl>
+    <w:lvl w:ilvl="1">
+      <w:start w:val="1"/>
+      <w:numFmt w:val="lowerLetter"/>
+      <w:lvlText w:val="%2."/>
+      <w:lvlJc w:val="left"/>
+      <w:pPr>
+        <w:tabs>
+          <w:tab w:val="num" w:pos="0"/>
+        </w:tabs>
+        <w:ind w:left="1440" w:hanging="360"/>
+      </w:pPr>
+      <w:rPr/>
+    </w:lvl>
+    <w:lvl w:ilvl="2">
+      <w:start w:val="1"/>
+      <w:numFmt w:val="lowerRoman"/>
+      <w:lvlText w:val="%3."/>
+      <w:lvlJc w:val="right"/>
+      <w:pPr>
+        <w:tabs>
+          <w:tab w:val="num" w:pos="0"/>
+        </w:tabs>
+        <w:ind w:left="2160" w:hanging="180"/>
+      </w:pPr>
+      <w:rPr/>
+    </w:lvl>
+    <w:lvl w:ilvl="3">
+      <w:start w:val="1"/>
+      <w:numFmt w:val="decimal"/>
+      <w:lvlText w:val="%4."/>
+      <w:lvlJc w:val="left"/>
+      <w:pPr>
+        <w:tabs>
+          <w:tab w:val="num" w:pos="0"/>
+        </w:tabs>
+        <w:ind w:left="2880" w:hanging="360"/>
+      </w:pPr>
+      <w:rPr/>
+    </w:lvl>
+    <w:lvl w:ilvl="4">
+      <w:start w:val="1"/>
+      <w:numFmt w:val="lowerLetter"/>
+      <w:lvlText w:val="%5."/>
+      <w:lvlJc w:val="left"/>
+      <w:pPr>
+        <w:tabs>
+          <w:tab w:val="num" w:pos="0"/>
+        </w:tabs>
+        <w:ind w:left="3600" w:hanging="360"/>
+      </w:pPr>
+      <w:rPr/>
+    </w:lvl>
+    <w:lvl w:ilvl="5">
+      <w:start w:val="1"/>
+      <w:numFmt w:val="lowerRoman"/>
+      <w:lvlText w:val="%6."/>
+      <w:lvlJc w:val="right"/>
+      <w:pPr>
+        <w:tabs>
+          <w:tab w:val="num" w:pos="0"/>
+        </w:tabs>
+        <w:ind w:left="4320" w:hanging="180"/>
+      </w:pPr>
+      <w:rPr/>
+    </w:lvl>
+    <w:lvl w:ilvl="6">
+      <w:start w:val="1"/>
+      <w:numFmt w:val="decimal"/>
+      <w:lvlText w:val="%7."/>
+      <w:lvlJc w:val="left"/>
+      <w:pPr>
+        <w:tabs>
+          <w:tab w:val="num" w:pos="0"/>
+        </w:tabs>
+        <w:ind w:left="5040" w:hanging="360"/>
+      </w:pPr>
+      <w:rPr/>
+    </w:lvl>
+    <w:lvl w:ilvl="7">
+      <w:start w:val="1"/>
+      <w:numFmt w:val="lowerLetter"/>
+      <w:lvlText w:val="%8."/>
+      <w:lvlJc w:val="left"/>
+      <w:pPr>
+        <w:tabs>
+          <w:tab w:val="num" w:pos="0"/>
+        </w:tabs>
+        <w:ind w:left="5760" w:hanging="360"/>
+      </w:pPr>
+      <w:rPr/>
+    </w:lvl>
+    <w:lvl w:ilvl="8">
+      <w:start w:val="1"/>
+      <w:numFmt w:val="lowerRoman"/>
+      <w:lvlText w:val="%9."/>
+      <w:lvlJc w:val="right"/>
+      <w:pPr>
+        <w:tabs>
+          <w:tab w:val="num" w:pos="0"/>
+        </w:tabs>
+        <w:ind w:left="6480" w:hanging="180"/>
+      </w:pPr>
+      <w:rPr/>
+    </w:lvl>
+  </w:abstractNum>
+  <w:abstractNum w:abstractNumId="9">
+    <w:lvl w:ilvl="0">
+      <w:start w:val="1"/>
+      <w:numFmt w:val="decimal"/>
+      <w:lvlText w:val="%1."/>
+      <w:lvlJc w:val="left"/>
+      <w:pPr>
+        <w:tabs>
+          <w:tab w:val="num" w:pos="0"/>
+        </w:tabs>
+        <w:ind w:left="720" w:hanging="360"/>
+      </w:pPr>
+      <w:rPr/>
+    </w:lvl>
+    <w:lvl w:ilvl="1">
+      <w:start w:val="1"/>
+      <w:numFmt w:val="lowerLetter"/>
+      <w:lvlText w:val="%2."/>
+      <w:lvlJc w:val="left"/>
+      <w:pPr>
+        <w:tabs>
+          <w:tab w:val="num" w:pos="0"/>
+        </w:tabs>
+        <w:ind w:left="1440" w:hanging="360"/>
+      </w:pPr>
+      <w:rPr/>
+    </w:lvl>
+    <w:lvl w:ilvl="2">
+      <w:start w:val="1"/>
+      <w:numFmt w:val="lowerRoman"/>
+      <w:lvlText w:val="%3."/>
+      <w:lvlJc w:val="right"/>
+      <w:pPr>
+        <w:tabs>
+          <w:tab w:val="num" w:pos="0"/>
+        </w:tabs>
+        <w:ind w:left="2160" w:hanging="180"/>
+      </w:pPr>
+      <w:rPr/>
+    </w:lvl>
+    <w:lvl w:ilvl="3">
+      <w:start w:val="1"/>
+      <w:numFmt w:val="decimal"/>
+      <w:lvlText w:val="%4."/>
+      <w:lvlJc w:val="left"/>
+      <w:pPr>
+        <w:tabs>
+          <w:tab w:val="num" w:pos="0"/>
+        </w:tabs>
+        <w:ind w:left="2880" w:hanging="360"/>
+      </w:pPr>
+      <w:rPr/>
+    </w:lvl>
+    <w:lvl w:ilvl="4">
+      <w:start w:val="1"/>
+      <w:numFmt w:val="lowerLetter"/>
+      <w:lvlText w:val="%5."/>
+      <w:lvlJc w:val="left"/>
+      <w:pPr>
+        <w:tabs>
+          <w:tab w:val="num" w:pos="0"/>
+        </w:tabs>
+        <w:ind w:left="3600" w:hanging="360"/>
+      </w:pPr>
+      <w:rPr/>
+    </w:lvl>
+    <w:lvl w:ilvl="5">
+      <w:start w:val="1"/>
+      <w:numFmt w:val="lowerRoman"/>
+      <w:lvlText w:val="%6."/>
+      <w:lvlJc w:val="right"/>
+      <w:pPr>
+        <w:tabs>
+          <w:tab w:val="num" w:pos="0"/>
+        </w:tabs>
+        <w:ind w:left="4320" w:hanging="180"/>
+      </w:pPr>
+      <w:rPr/>
+    </w:lvl>
+    <w:lvl w:ilvl="6">
+      <w:start w:val="1"/>
+      <w:numFmt w:val="decimal"/>
+      <w:lvlText w:val="%7."/>
+      <w:lvlJc w:val="left"/>
+      <w:pPr>
+        <w:tabs>
+          <w:tab w:val="num" w:pos="0"/>
+        </w:tabs>
+        <w:ind w:left="5040" w:hanging="360"/>
+      </w:pPr>
+      <w:rPr/>
+    </w:lvl>
+    <w:lvl w:ilvl="7">
+      <w:start w:val="1"/>
+      <w:numFmt w:val="lowerLetter"/>
+      <w:lvlText w:val="%8."/>
+      <w:lvlJc w:val="left"/>
+      <w:pPr>
+        <w:tabs>
+          <w:tab w:val="num" w:pos="0"/>
+        </w:tabs>
+        <w:ind w:left="5760" w:hanging="360"/>
+      </w:pPr>
+      <w:rPr/>
+    </w:lvl>
+    <w:lvl w:ilvl="8">
+      <w:start w:val="1"/>
+      <w:numFmt w:val="lowerRoman"/>
+      <w:lvlText w:val="%9."/>
+      <w:lvlJc w:val="right"/>
+      <w:pPr>
+        <w:tabs>
+          <w:tab w:val="num" w:pos="0"/>
+        </w:tabs>
+        <w:ind w:left="6480" w:hanging="180"/>
+      </w:pPr>
+      <w:rPr/>
+    </w:lvl>
+  </w:abstractNum>
+  <w:abstractNum w:abstractNumId="10">
+    <w:lvl w:ilvl="0">
+      <w:start w:val="1"/>
+      <w:numFmt w:val="decimal"/>
+      <w:lvlText w:val="%1."/>
+      <w:lvlJc w:val="left"/>
+      <w:pPr>
+        <w:tabs>
+          <w:tab w:val="num" w:pos="0"/>
+        </w:tabs>
+        <w:ind w:left="720" w:hanging="360"/>
+      </w:pPr>
+      <w:rPr/>
+    </w:lvl>
+    <w:lvl w:ilvl="1">
+      <w:start w:val="1"/>
+      <w:numFmt w:val="lowerLetter"/>
+      <w:lvlText w:val="%2."/>
+      <w:lvlJc w:val="left"/>
+      <w:pPr>
+        <w:tabs>
+          <w:tab w:val="num" w:pos="0"/>
+        </w:tabs>
+        <w:ind w:left="1440" w:hanging="360"/>
+      </w:pPr>
+      <w:rPr/>
+    </w:lvl>
+    <w:lvl w:ilvl="2">
+      <w:start w:val="1"/>
+      <w:numFmt w:val="lowerRoman"/>
+      <w:lvlText w:val="%3."/>
+      <w:lvlJc w:val="right"/>
+      <w:pPr>
+        <w:tabs>
+          <w:tab w:val="num" w:pos="0"/>
+        </w:tabs>
+        <w:ind w:left="2160" w:hanging="180"/>
+      </w:pPr>
+      <w:rPr/>
+    </w:lvl>
+    <w:lvl w:ilvl="3">
+      <w:start w:val="1"/>
+      <w:numFmt w:val="decimal"/>
+      <w:lvlText w:val="%4."/>
+      <w:lvlJc w:val="left"/>
+      <w:pPr>
+        <w:tabs>
+          <w:tab w:val="num" w:pos="0"/>
+        </w:tabs>
+        <w:ind w:left="2880" w:hanging="360"/>
+      </w:pPr>
+      <w:rPr/>
+    </w:lvl>
+    <w:lvl w:ilvl="4">
+      <w:start w:val="1"/>
+      <w:numFmt w:val="lowerLetter"/>
+      <w:lvlText w:val="%5."/>
+      <w:lvlJc w:val="left"/>
+      <w:pPr>
+        <w:tabs>
+          <w:tab w:val="num" w:pos="0"/>
+        </w:tabs>
+        <w:ind w:left="3600" w:hanging="360"/>
+      </w:pPr>
+      <w:rPr/>
+    </w:lvl>
+    <w:lvl w:ilvl="5">
+      <w:start w:val="1"/>
+      <w:numFmt w:val="lowerRoman"/>
+      <w:lvlText w:val="%6."/>
+      <w:lvlJc w:val="right"/>
+      <w:pPr>
+        <w:tabs>
+          <w:tab w:val="num" w:pos="0"/>
+        </w:tabs>
+        <w:ind w:left="4320" w:hanging="180"/>
+      </w:pPr>
+      <w:rPr/>
+    </w:lvl>
+    <w:lvl w:ilvl="6">
+      <w:start w:val="1"/>
+      <w:numFmt w:val="decimal"/>
+      <w:lvlText w:val="%7."/>
+      <w:lvlJc w:val="left"/>
+      <w:pPr>
+        <w:tabs>
+          <w:tab w:val="num" w:pos="0"/>
+        </w:tabs>
+        <w:ind w:left="5040" w:hanging="360"/>
+      </w:pPr>
+      <w:rPr/>
+    </w:lvl>
+    <w:lvl w:ilvl="7">
+      <w:start w:val="1"/>
+      <w:numFmt w:val="lowerLetter"/>
+      <w:lvlText w:val="%8."/>
+      <w:lvlJc w:val="left"/>
+      <w:pPr>
+        <w:tabs>
+          <w:tab w:val="num" w:pos="0"/>
+        </w:tabs>
+        <w:ind w:left="5760" w:hanging="360"/>
+      </w:pPr>
+      <w:rPr/>
+    </w:lvl>
+    <w:lvl w:ilvl="8">
+      <w:start w:val="1"/>
+      <w:numFmt w:val="lowerRoman"/>
+      <w:lvlText w:val="%9."/>
+      <w:lvlJc w:val="right"/>
+      <w:pPr>
+        <w:tabs>
+          <w:tab w:val="num" w:pos="0"/>
+        </w:tabs>
+        <w:ind w:left="6480" w:hanging="180"/>
+      </w:pPr>
+      <w:rPr/>
+    </w:lvl>
+  </w:abstractNum>
+  <w:abstractNum w:abstractNumId="11">
     <w:lvl w:ilvl="0">
       <w:start w:val="1"/>
       <w:numFmt w:val="decimal"/>
@@ -20379,21 +20680,30 @@
     <w:abstractNumId w:val="8"/>
   </w:num>
   <w:num w:numId="9">
+    <w:abstractNumId w:val="9"/>
+  </w:num>
+  <w:num w:numId="10">
+    <w:abstractNumId w:val="10"/>
+  </w:num>
+  <w:num w:numId="11">
+    <w:abstractNumId w:val="11"/>
+  </w:num>
+  <w:num w:numId="12">
     <w:abstractNumId w:val="2"/>
     <w:lvlOverride w:ilvl="0">
       <w:startOverride w:val="1"/>
     </w:lvlOverride>
   </w:num>
-  <w:num w:numId="10">
+  <w:num w:numId="13">
     <w:abstractNumId w:val="2"/>
   </w:num>
-  <w:num w:numId="11">
+  <w:num w:numId="14">
     <w:abstractNumId w:val="2"/>
   </w:num>
-  <w:num w:numId="12">
+  <w:num w:numId="15">
     <w:abstractNumId w:val="2"/>
   </w:num>
-  <w:num w:numId="13">
+  <w:num w:numId="16">
     <w:abstractNumId w:val="2"/>
     <w:lvlOverride w:ilvl="0">
       <w:startOverride w:val="1"/>
@@ -20799,6 +21109,7 @@
     <w:qFormat/>
     <w:pPr>
       <w:widowControl/>
+      <w:suppressAutoHyphens w:val="true"/>
       <w:bidi w:val="0"/>
       <w:spacing w:lineRule="auto" w:line="259" w:before="0" w:after="160"/>
       <w:jc w:val="left"/>
@@ -20813,7 +21124,7 @@
       <w14:ligatures w14:val="standardContextual"/>
     </w:rPr>
   </w:style>
-  <w:style w:type="paragraph" w:styleId="Heading1">
+  <w:style w:type="paragraph" w:styleId="Titre1">
     <w:name w:val="Heading 1"/>
     <w:basedOn w:val="Normal"/>
     <w:next w:val="Normal"/>
@@ -20838,7 +21149,7 @@
       <w:szCs w:val="32"/>
     </w:rPr>
   </w:style>
-  <w:style w:type="paragraph" w:styleId="Heading2">
+  <w:style w:type="paragraph" w:styleId="Titre2">
     <w:name w:val="Heading 2"/>
     <w:basedOn w:val="Normal"/>
     <w:next w:val="Normal"/>
@@ -20864,7 +21175,7 @@
       <w:szCs w:val="28"/>
     </w:rPr>
   </w:style>
-  <w:style w:type="paragraph" w:styleId="Heading3">
+  <w:style w:type="paragraph" w:styleId="Titre3">
     <w:name w:val="Heading 3"/>
     <w:basedOn w:val="Normal"/>
     <w:next w:val="Normal"/>
@@ -20890,7 +21201,7 @@
       <w:szCs w:val="28"/>
     </w:rPr>
   </w:style>
-  <w:style w:type="paragraph" w:styleId="Heading4">
+  <w:style w:type="paragraph" w:styleId="Titre4">
     <w:name w:val="Heading 4"/>
     <w:basedOn w:val="Normal"/>
     <w:next w:val="Normal"/>
@@ -20916,7 +21227,7 @@
       <w:color w:val="2F5496" w:themeColor="accent1" w:themeShade="bf"/>
     </w:rPr>
   </w:style>
-  <w:style w:type="paragraph" w:styleId="Heading5">
+  <w:style w:type="paragraph" w:styleId="Titre5">
     <w:name w:val="Heading 5"/>
     <w:basedOn w:val="Normal"/>
     <w:next w:val="Normal"/>
@@ -20941,7 +21252,7 @@
       <w:color w:val="2F5496" w:themeColor="accent1" w:themeShade="bf"/>
     </w:rPr>
   </w:style>
-  <w:style w:type="paragraph" w:styleId="Heading6">
+  <w:style w:type="paragraph" w:styleId="Titre6">
     <w:name w:val="Heading 6"/>
     <w:basedOn w:val="Normal"/>
     <w:next w:val="Normal"/>
@@ -20966,7 +21277,7 @@
       <w:color w:val="1F3763" w:themeColor="accent1" w:themeShade="7f"/>
     </w:rPr>
   </w:style>
-  <w:style w:type="paragraph" w:styleId="Heading7">
+  <w:style w:type="paragraph" w:styleId="Titre7">
     <w:name w:val="Heading 7"/>
     <w:basedOn w:val="Normal"/>
     <w:next w:val="Normal"/>
@@ -20993,7 +21304,7 @@
       <w:color w:val="1F3763" w:themeColor="accent1" w:themeShade="7f"/>
     </w:rPr>
   </w:style>
-  <w:style w:type="paragraph" w:styleId="Heading8">
+  <w:style w:type="paragraph" w:styleId="Titre8">
     <w:name w:val="Heading 8"/>
     <w:basedOn w:val="Normal"/>
     <w:next w:val="Normal"/>
@@ -21020,7 +21331,7 @@
       <w:szCs w:val="21"/>
     </w:rPr>
   </w:style>
-  <w:style w:type="paragraph" w:styleId="Heading9">
+  <w:style w:type="paragraph" w:styleId="Titre9">
     <w:name w:val="Heading 9"/>
     <w:basedOn w:val="Normal"/>
     <w:next w:val="Normal"/>
@@ -21060,7 +21371,6 @@
   <w:style w:type="character" w:styleId="Titre1Car" w:customStyle="1">
     <w:name w:val="Titre 1 Car"/>
     <w:basedOn w:val="DefaultParagraphFont"/>
-    <w:link w:val="Heading1"/>
     <w:uiPriority w:val="9"/>
     <w:qFormat/>
     <w:rsid w:val="00fb160b"/>
@@ -21074,7 +21384,6 @@
   <w:style w:type="character" w:styleId="Titre2Car" w:customStyle="1">
     <w:name w:val="Titre 2 Car"/>
     <w:basedOn w:val="DefaultParagraphFont"/>
-    <w:link w:val="Heading2"/>
     <w:uiPriority w:val="9"/>
     <w:qFormat/>
     <w:rsid w:val="0019328e"/>
@@ -21088,7 +21397,6 @@
   <w:style w:type="character" w:styleId="Titre3Car" w:customStyle="1">
     <w:name w:val="Titre 3 Car"/>
     <w:basedOn w:val="DefaultParagraphFont"/>
-    <w:link w:val="Heading3"/>
     <w:uiPriority w:val="9"/>
     <w:qFormat/>
     <w:rsid w:val="008b189a"/>
@@ -21102,7 +21410,6 @@
   <w:style w:type="character" w:styleId="Titre4Car" w:customStyle="1">
     <w:name w:val="Titre 4 Car"/>
     <w:basedOn w:val="DefaultParagraphFont"/>
-    <w:link w:val="Heading4"/>
     <w:uiPriority w:val="9"/>
     <w:qFormat/>
     <w:rsid w:val="00fb160b"/>
@@ -21116,7 +21423,6 @@
   <w:style w:type="character" w:styleId="Titre5Car" w:customStyle="1">
     <w:name w:val="Titre 5 Car"/>
     <w:basedOn w:val="DefaultParagraphFont"/>
-    <w:link w:val="Heading5"/>
     <w:uiPriority w:val="9"/>
     <w:semiHidden/>
     <w:qFormat/>
@@ -21129,7 +21435,6 @@
   <w:style w:type="character" w:styleId="Titre6Car" w:customStyle="1">
     <w:name w:val="Titre 6 Car"/>
     <w:basedOn w:val="DefaultParagraphFont"/>
-    <w:link w:val="Heading6"/>
     <w:uiPriority w:val="9"/>
     <w:semiHidden/>
     <w:qFormat/>
@@ -21142,7 +21447,6 @@
   <w:style w:type="character" w:styleId="Titre7Car" w:customStyle="1">
     <w:name w:val="Titre 7 Car"/>
     <w:basedOn w:val="DefaultParagraphFont"/>
-    <w:link w:val="Heading7"/>
     <w:uiPriority w:val="9"/>
     <w:semiHidden/>
     <w:qFormat/>
@@ -21157,7 +21461,6 @@
   <w:style w:type="character" w:styleId="Titre8Car" w:customStyle="1">
     <w:name w:val="Titre 8 Car"/>
     <w:basedOn w:val="DefaultParagraphFont"/>
-    <w:link w:val="Heading8"/>
     <w:uiPriority w:val="9"/>
     <w:semiHidden/>
     <w:qFormat/>
@@ -21172,7 +21475,6 @@
   <w:style w:type="character" w:styleId="Titre9Car" w:customStyle="1">
     <w:name w:val="Titre 9 Car"/>
     <w:basedOn w:val="DefaultParagraphFont"/>
-    <w:link w:val="Heading9"/>
     <w:uiPriority w:val="9"/>
     <w:semiHidden/>
     <w:qFormat/>
@@ -21189,7 +21491,6 @@
   <w:style w:type="character" w:styleId="TitreCar" w:customStyle="1">
     <w:name w:val="Titre Car"/>
     <w:basedOn w:val="DefaultParagraphFont"/>
-    <w:link w:val="Title"/>
     <w:uiPriority w:val="10"/>
     <w:qFormat/>
     <w:rsid w:val="00fb160b"/>
@@ -21212,7 +21513,7 @@
       <w:color w:val="808080"/>
     </w:rPr>
   </w:style>
-  <w:style w:type="character" w:styleId="InternetLink">
+  <w:style w:type="character" w:styleId="LienInternet">
     <w:name w:val="Hyperlink"/>
     <w:basedOn w:val="DefaultParagraphFont"/>
     <w:uiPriority w:val="99"/>
@@ -21239,7 +21540,6 @@
   <w:style w:type="character" w:styleId="EntteCar" w:customStyle="1">
     <w:name w:val="En-tête Car"/>
     <w:basedOn w:val="DefaultParagraphFont"/>
-    <w:link w:val="Header"/>
     <w:uiPriority w:val="99"/>
     <w:qFormat/>
     <w:rsid w:val="0019328e"/>
@@ -21248,16 +21548,15 @@
   <w:style w:type="character" w:styleId="PieddepageCar" w:customStyle="1">
     <w:name w:val="Pied de page Car"/>
     <w:basedOn w:val="DefaultParagraphFont"/>
-    <w:link w:val="Footer"/>
     <w:uiPriority w:val="99"/>
     <w:qFormat/>
     <w:rsid w:val="0019328e"/>
     <w:rPr/>
   </w:style>
-  <w:style w:type="paragraph" w:styleId="Heading">
-    <w:name w:val="Heading"/>
+  <w:style w:type="paragraph" w:styleId="Titre">
+    <w:name w:val="Titre"/>
     <w:basedOn w:val="Normal"/>
-    <w:next w:val="TextBody"/>
+    <w:next w:val="Corpsdetexte"/>
     <w:qFormat/>
     <w:pPr>
       <w:keepNext w:val="true"/>
@@ -21269,7 +21568,7 @@
       <w:szCs w:val="28"/>
     </w:rPr>
   </w:style>
-  <w:style w:type="paragraph" w:styleId="TextBody">
+  <w:style w:type="paragraph" w:styleId="Corpsdetexte">
     <w:name w:val="Body Text"/>
     <w:basedOn w:val="Normal"/>
     <w:pPr>
@@ -21277,15 +21576,15 @@
     </w:pPr>
     <w:rPr/>
   </w:style>
-  <w:style w:type="paragraph" w:styleId="List">
+  <w:style w:type="paragraph" w:styleId="Liste">
     <w:name w:val="List"/>
-    <w:basedOn w:val="TextBody"/>
+    <w:basedOn w:val="Corpsdetexte"/>
     <w:pPr/>
     <w:rPr>
       <w:rFonts w:cs="Noto Serif Devanagari"/>
     </w:rPr>
   </w:style>
-  <w:style w:type="paragraph" w:styleId="Caption">
+  <w:style w:type="paragraph" w:styleId="Lgende">
     <w:name w:val="Caption"/>
     <w:basedOn w:val="Normal"/>
     <w:qFormat/>
@@ -21312,7 +21611,7 @@
       <w:rFonts w:cs="Noto Serif Devanagari"/>
     </w:rPr>
   </w:style>
-  <w:style w:type="paragraph" w:styleId="Title">
+  <w:style w:type="paragraph" w:styleId="Titreprincipal">
     <w:name w:val="Title"/>
     <w:basedOn w:val="Normal"/>
     <w:next w:val="Normal"/>
@@ -21428,14 +21727,14 @@
       <w:iCs/>
     </w:rPr>
   </w:style>
-  <w:style w:type="paragraph" w:styleId="HeaderandFooter">
-    <w:name w:val="Header and Footer"/>
+  <w:style w:type="paragraph" w:styleId="Entteetpieddepage">
+    <w:name w:val="En-tête et pied de page"/>
     <w:basedOn w:val="Normal"/>
     <w:qFormat/>
     <w:pPr/>
     <w:rPr/>
   </w:style>
-  <w:style w:type="paragraph" w:styleId="Header">
+  <w:style w:type="paragraph" w:styleId="Entte">
     <w:name w:val="Header"/>
     <w:basedOn w:val="Normal"/>
     <w:link w:val="EntteCar"/>
@@ -21452,7 +21751,7 @@
     </w:pPr>
     <w:rPr/>
   </w:style>
-  <w:style w:type="paragraph" w:styleId="Footer">
+  <w:style w:type="paragraph" w:styleId="Pieddepage">
     <w:name w:val="Footer"/>
     <w:basedOn w:val="Normal"/>
     <w:link w:val="PieddepageCar"/>

</xml_diff>